<commit_message>
Updated report and done make clean
</commit_message>
<xml_diff>
--- a/documents/Report.docx
+++ b/documents/Report.docx
@@ -1,6 +1,6 @@
 
 <file path=word/document.xml><?xml version="1.0" encoding="utf-8"?>
-<w:document xmlns:wpc="http://schemas.microsoft.com/office/word/2010/wordprocessingCanvas" xmlns:cx="http://schemas.microsoft.com/office/drawing/2014/chartex" xmlns:cx1="http://schemas.microsoft.com/office/drawing/2015/9/8/chartex" xmlns:cx2="http://schemas.microsoft.com/office/drawing/2015/10/21/chartex" xmlns:cx3="http://schemas.microsoft.com/office/drawing/2016/5/9/chartex" xmlns:cx4="http://schemas.microsoft.com/office/drawing/2016/5/10/chartex" xmlns:cx5="http://schemas.microsoft.com/office/drawing/2016/5/11/chartex" xmlns:cx6="http://schemas.microsoft.com/office/drawing/2016/5/12/chartex" xmlns:cx7="http://schemas.microsoft.com/office/drawing/2016/5/13/chartex" xmlns:cx8="http://schemas.microsoft.com/office/drawing/2016/5/14/chartex" xmlns:mc="http://schemas.openxmlformats.org/markup-compatibility/2006" xmlns:aink="http://schemas.microsoft.com/office/drawing/2016/ink" xmlns:am3d="http://schemas.microsoft.com/office/drawing/2017/model3d" xmlns:o="urn:schemas-microsoft-com:office:office" xmlns:r="http://schemas.openxmlformats.org/officeDocument/2006/relationships" xmlns:m="http://schemas.openxmlformats.org/officeDocument/2006/math" xmlns:v="urn:schemas-microsoft-com:vml" xmlns:wp14="http://schemas.microsoft.com/office/word/2010/wordprocessingDrawing" xmlns:wp="http://schemas.openxmlformats.org/drawingml/2006/wordprocessingDrawing" xmlns:w10="urn:schemas-microsoft-com:office:word" xmlns:w="http://schemas.openxmlformats.org/wordprocessingml/2006/main" xmlns:w14="http://schemas.microsoft.com/office/word/2010/wordml" xmlns:w15="http://schemas.microsoft.com/office/word/2012/wordml" xmlns:w16cex="http://schemas.microsoft.com/office/word/2018/wordml/cex" xmlns:w16cid="http://schemas.microsoft.com/office/word/2016/wordml/cid" xmlns:w16="http://schemas.microsoft.com/office/word/2018/wordml" xmlns:w16se="http://schemas.microsoft.com/office/word/2015/wordml/symex" xmlns:wpg="http://schemas.microsoft.com/office/word/2010/wordprocessingGroup" xmlns:wpi="http://schemas.microsoft.com/office/word/2010/wordprocessingInk" xmlns:wne="http://schemas.microsoft.com/office/word/2006/wordml" xmlns:wps="http://schemas.microsoft.com/office/word/2010/wordprocessingShape" mc:Ignorable="w14 w15 w16se w16cid w16 w16cex wp14">
+<w:document xmlns:wpc="http://schemas.microsoft.com/office/word/2010/wordprocessingCanvas" xmlns:cx="http://schemas.microsoft.com/office/drawing/2014/chartex" xmlns:cx1="http://schemas.microsoft.com/office/drawing/2015/9/8/chartex" xmlns:cx2="http://schemas.microsoft.com/office/drawing/2015/10/21/chartex" xmlns:cx3="http://schemas.microsoft.com/office/drawing/2016/5/9/chartex" xmlns:cx4="http://schemas.microsoft.com/office/drawing/2016/5/10/chartex" xmlns:cx5="http://schemas.microsoft.com/office/drawing/2016/5/11/chartex" xmlns:cx6="http://schemas.microsoft.com/office/drawing/2016/5/12/chartex" xmlns:cx7="http://schemas.microsoft.com/office/drawing/2016/5/13/chartex" xmlns:cx8="http://schemas.microsoft.com/office/drawing/2016/5/14/chartex" xmlns:mc="http://schemas.openxmlformats.org/markup-compatibility/2006" xmlns:aink="http://schemas.microsoft.com/office/drawing/2016/ink" xmlns:am3d="http://schemas.microsoft.com/office/drawing/2017/model3d" xmlns:o="urn:schemas-microsoft-com:office:office" xmlns:r="http://schemas.openxmlformats.org/officeDocument/2006/relationships" xmlns:m="http://schemas.openxmlformats.org/officeDocument/2006/math" xmlns:v="urn:schemas-microsoft-com:vml" xmlns:wp14="http://schemas.microsoft.com/office/word/2010/wordprocessingDrawing" xmlns:wp="http://schemas.openxmlformats.org/drawingml/2006/wordprocessingDrawing" xmlns:w10="urn:schemas-microsoft-com:office:word" xmlns:w="http://schemas.openxmlformats.org/wordprocessingml/2006/main" xmlns:w14="http://schemas.microsoft.com/office/word/2010/wordml" xmlns:w15="http://schemas.microsoft.com/office/word/2012/wordml" xmlns:w16cid="http://schemas.microsoft.com/office/word/2016/wordml/cid" xmlns:w16se="http://schemas.microsoft.com/office/word/2015/wordml/symex" xmlns:wpg="http://schemas.microsoft.com/office/word/2010/wordprocessingGroup" xmlns:wpi="http://schemas.microsoft.com/office/word/2010/wordprocessingInk" xmlns:wne="http://schemas.microsoft.com/office/word/2006/wordml" xmlns:wps="http://schemas.microsoft.com/office/word/2010/wordprocessingShape" mc:Ignorable="w14 w15 w16se w16cid wp14">
   <w:body>
     <w:sdt>
       <w:sdtPr>
@@ -13,6 +13,7 @@
           <w:docPartUnique/>
         </w:docPartObj>
       </w:sdtPr>
+      <w:sdtEndPr/>
       <w:sdtContent>
         <w:p>
           <w:pPr>
@@ -273,7 +274,7 @@
                   </wp:anchor>
                 </w:drawing>
               </mc:Choice>
-              <mc:Fallback>
+              <mc:Fallback xmlns:w16="http://schemas.microsoft.com/office/word/2018/wordml" xmlns:w16cex="http://schemas.microsoft.com/office/word/2018/wordml/cex">
                 <w:pict>
                   <v:group w14:anchorId="728E5123" id="Gruppo 149" o:spid="_x0000_s1026" style="position:absolute;margin-left:0;margin-top:0;width:8in;height:95.7pt;z-index:251662336;mso-width-percent:941;mso-height-percent:121;mso-top-percent:23;mso-position-horizontal:center;mso-position-horizontal-relative:page;mso-position-vertical-relative:page;mso-width-percent:941;mso-height-percent:121;mso-top-percent:23" coordorigin="" coordsize="73152,12161" o:gfxdata="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">
                     <v:shape id="Rettangolo 51" o:spid="_x0000_s1027" style="position:absolute;width:73152;height:11303;visibility:visible;mso-wrap-style:square;v-text-anchor:middle" coordsize="7312660,1129665" o:gfxdata="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" path="m,l7312660,r,1129665l3619500,733425,,1091565,,xe" fillcolor="#4472c4 [3204]" stroked="f" strokeweight="1pt">
@@ -639,6 +640,7 @@
                                   <w:dataBinding w:prefixMappings="xmlns:ns0='http://schemas.microsoft.com/office/2006/coverPageProps' " w:xpath="/ns0:CoverPageProperties[1]/ns0:Abstract[1]" w:storeItemID="{55AF091B-3C7A-41E3-B477-F2FDAA23CFDA}"/>
                                   <w:text w:multiLine="1"/>
                                 </w:sdtPr>
+                                <w:sdtEndPr/>
                                 <w:sdtContent>
                                   <w:p>
                                     <w:pPr>
@@ -750,6 +752,7 @@
                             <w:dataBinding w:prefixMappings="xmlns:ns0='http://schemas.microsoft.com/office/2006/coverPageProps' " w:xpath="/ns0:CoverPageProperties[1]/ns0:Abstract[1]" w:storeItemID="{55AF091B-3C7A-41E3-B477-F2FDAA23CFDA}"/>
                             <w:text w:multiLine="1"/>
                           </w:sdtPr>
+                          <w:sdtEndPr/>
                           <w:sdtContent>
                             <w:p>
                               <w:pPr>
@@ -1001,6 +1004,7 @@
                                   <w:dataBinding w:prefixMappings="xmlns:ns0='http://purl.org/dc/elements/1.1/' xmlns:ns1='http://schemas.openxmlformats.org/package/2006/metadata/core-properties' " w:xpath="/ns1:coreProperties[1]/ns0:subject[1]" w:storeItemID="{6C3C8BC8-F283-45AE-878A-BAB7291924A1}"/>
                                   <w:text/>
                                 </w:sdtPr>
+                                <w:sdtEndPr/>
                                 <w:sdtContent>
                                   <w:p>
                                     <w:pPr>
@@ -1187,6 +1191,7 @@
                             <w:dataBinding w:prefixMappings="xmlns:ns0='http://purl.org/dc/elements/1.1/' xmlns:ns1='http://schemas.openxmlformats.org/package/2006/metadata/core-properties' " w:xpath="/ns1:coreProperties[1]/ns0:subject[1]" w:storeItemID="{6C3C8BC8-F283-45AE-878A-BAB7291924A1}"/>
                             <w:text/>
                           </w:sdtPr>
+                          <w:sdtEndPr/>
                           <w:sdtContent>
                             <w:p>
                               <w:pPr>
@@ -3939,7 +3944,21 @@
         <w:rPr>
           <w:lang w:val="en-US"/>
         </w:rPr>
-        <w:t xml:space="preserve">: clients (the players) have a local private key protected with a password, and are </w:t>
+        <w:t xml:space="preserve">: clients (the players) have a local private key protected with a </w:t>
+      </w:r>
+      <w:proofErr w:type="gramStart"/>
+      <w:r>
+        <w:rPr>
+          <w:lang w:val="en-US"/>
+        </w:rPr>
+        <w:t>password, and</w:t>
+      </w:r>
+      <w:proofErr w:type="gramEnd"/>
+      <w:r>
+        <w:rPr>
+          <w:lang w:val="en-US"/>
+        </w:rPr>
+        <w:t xml:space="preserve"> are </w:t>
       </w:r>
       <w:r>
         <w:rPr>
@@ -3983,7 +4002,35 @@
         <w:rPr>
           <w:lang w:val="en-US"/>
         </w:rPr>
-        <w:t>When the authentication phase is completed, a user can decide to retrieve the list of all the clients logged in at the moment, and can decide to ask another player to play together. If it accepts, a P2P connection between the twos is initialized, and a phase of mutual authentication is started and a session key is established. If this phase terminates correctly, then the two players can play the game.</w:t>
+        <w:t xml:space="preserve">When the authentication phase is completed, a user can decide to retrieve the list of all the clients logged in at the </w:t>
+      </w:r>
+      <w:proofErr w:type="gramStart"/>
+      <w:r>
+        <w:rPr>
+          <w:lang w:val="en-US"/>
+        </w:rPr>
+        <w:t>moment, and</w:t>
+      </w:r>
+      <w:proofErr w:type="gramEnd"/>
+      <w:r>
+        <w:rPr>
+          <w:lang w:val="en-US"/>
+        </w:rPr>
+        <w:t xml:space="preserve"> can decide to ask another player to play together. If it accepts, a P2P connection between the twos is initialized, and a phase of mutual authentication is </w:t>
+      </w:r>
+      <w:proofErr w:type="gramStart"/>
+      <w:r>
+        <w:rPr>
+          <w:lang w:val="en-US"/>
+        </w:rPr>
+        <w:t>started</w:t>
+      </w:r>
+      <w:proofErr w:type="gramEnd"/>
+      <w:r>
+        <w:rPr>
+          <w:lang w:val="en-US"/>
+        </w:rPr>
+        <w:t xml:space="preserve"> and a session key is established. If this phase terminates correctly, then the two players can play the game.</w:t>
       </w:r>
     </w:p>
     <w:p>
@@ -3998,7 +4045,21 @@
         <w:rPr>
           <w:lang w:val="en-US"/>
         </w:rPr>
-        <w:t>When the game ends, the connection between the two players is released, the session keys are destroyed and the two players can decide to quit the service or play another match with other opponents.</w:t>
+        <w:t xml:space="preserve">When the game ends, the connection between the two players is released, the session keys are </w:t>
+      </w:r>
+      <w:proofErr w:type="gramStart"/>
+      <w:r>
+        <w:rPr>
+          <w:lang w:val="en-US"/>
+        </w:rPr>
+        <w:t>destroyed</w:t>
+      </w:r>
+      <w:proofErr w:type="gramEnd"/>
+      <w:r>
+        <w:rPr>
+          <w:lang w:val="en-US"/>
+        </w:rPr>
+        <w:t xml:space="preserve"> and the two players can decide to quit the service or play another match with other opponents.</w:t>
       </w:r>
       <w:r>
         <w:rPr>
@@ -4102,7 +4163,13 @@
         <w:rPr>
           <w:lang w:val="en-US"/>
         </w:rPr>
-        <w:t>’, the software used to manage certificates in the system.</w:t>
+        <w:t xml:space="preserve">’, </w:t>
+      </w:r>
+      <w:r>
+        <w:rPr>
+          <w:lang w:val="en-US"/>
+        </w:rPr>
+        <w:t>the software used to manage certificates in the system.</w:t>
       </w:r>
     </w:p>
     <w:p>
@@ -4116,13 +4183,19 @@
           <w:lang w:val="en-US"/>
         </w:rPr>
         <w:tab/>
-      </w:r>
-      <w:r>
-        <w:rPr>
-          <w:highlight w:val="red"/>
-          <w:lang w:val="en-US"/>
-        </w:rPr>
-        <w:t>The algorithm used for symmetric encryption is AES in GCM mode: this allow an authenticated encryption of messages.</w:t>
+        <w:t>The algorithm used for symmetric encryption is AES in GCM mode: this allow</w:t>
+      </w:r>
+      <w:r>
+        <w:rPr>
+          <w:lang w:val="en-US"/>
+        </w:rPr>
+        <w:t>s</w:t>
+      </w:r>
+      <w:r>
+        <w:rPr>
+          <w:lang w:val="en-US"/>
+        </w:rPr>
+        <w:t xml:space="preserve"> an authenticated encryption of messages.</w:t>
       </w:r>
     </w:p>
     <w:p>
@@ -4164,7 +4237,21 @@
         <w:rPr>
           <w:lang w:val="en-US"/>
         </w:rPr>
-        <w:t xml:space="preserve">This means that the server will have a ‘listener’ thread that accepts incoming connections, and assign each of them to a ‘handler’ thread. The name of the handler thread is the same of the username of the client that it’s handling. </w:t>
+        <w:t xml:space="preserve">This means that the server will have a ‘listener’ thread that accepts incoming </w:t>
+      </w:r>
+      <w:proofErr w:type="gramStart"/>
+      <w:r>
+        <w:rPr>
+          <w:lang w:val="en-US"/>
+        </w:rPr>
+        <w:t>connections, and</w:t>
+      </w:r>
+      <w:proofErr w:type="gramEnd"/>
+      <w:r>
+        <w:rPr>
+          <w:lang w:val="en-US"/>
+        </w:rPr>
+        <w:t xml:space="preserve"> assign each of them to a ‘handler’ thread. The name of the handler thread is the same of the username of the client that it’s handling. </w:t>
       </w:r>
     </w:p>
     <w:p>
@@ -4193,18 +4280,16 @@
         </w:rPr>
         <w:lastRenderedPageBreak/>
         <w:tab/>
-        <w:t xml:space="preserve">After the authentication phase, clients have to tell the server on which port they will be reachable for P2P communications; this </w:t>
-      </w:r>
-      <w:r>
-        <w:rPr>
-          <w:highlight w:val="red"/>
-          <w:lang w:val="en-US"/>
-        </w:rPr>
-        <w:t xml:space="preserve">is </w:t>
-      </w:r>
-      <w:r>
-        <w:rPr>
-          <w:highlight w:val="red"/>
+        <w:t xml:space="preserve">After the authentication phase, clients have to tell the server on which port they will be reachable for P2P communications; </w:t>
+      </w:r>
+      <w:r>
+        <w:rPr>
+          <w:lang w:val="en-US"/>
+        </w:rPr>
+        <w:t xml:space="preserve">this is </w:t>
+      </w:r>
+      <w:r>
+        <w:rPr>
           <w:lang w:val="en-US"/>
         </w:rPr>
         <w:t>due to the fact that</w:t>
@@ -4213,13 +4298,27 @@
         <w:rPr>
           <w:lang w:val="en-US"/>
         </w:rPr>
-        <w:t xml:space="preserve"> </w:t>
-      </w:r>
-      <w:r>
-        <w:rPr>
-          <w:lang w:val="en-US"/>
-        </w:rPr>
-        <w:t>all the test of the application are made in local, and it would be impossible to open sockets on the same port for each one of the client instances that we want to run.</w:t>
+        <w:t xml:space="preserve"> all the</w:t>
+      </w:r>
+      <w:r>
+        <w:rPr>
+          <w:lang w:val="en-US"/>
+        </w:rPr>
+        <w:t xml:space="preserve"> test of the application </w:t>
+      </w:r>
+      <w:proofErr w:type="gramStart"/>
+      <w:r>
+        <w:rPr>
+          <w:lang w:val="en-US"/>
+        </w:rPr>
+        <w:t>are</w:t>
+      </w:r>
+      <w:proofErr w:type="gramEnd"/>
+      <w:r>
+        <w:rPr>
+          <w:lang w:val="en-US"/>
+        </w:rPr>
+        <w:t xml:space="preserve"> made in local, and it would be impossible to open sockets on the same port for each one of the client instances that we want to run.</w:t>
       </w:r>
     </w:p>
     <w:p>
@@ -4249,7 +4348,27 @@
           <w:lang w:val="en-US"/>
         </w:rPr>
         <w:tab/>
-        <w:t>Non-blocking sockets are used by handler threads after its corresponding client has authenticated to periodically listen for both client commands and requests for playing from other handler threads in the server. In fact, if we used a single blocking socket listening to client’s commands, the socket would remain blocked to wait for an input, and could not be waken up when an outer request for playing arrives.</w:t>
+        <w:t xml:space="preserve">Non-blocking sockets are used by handler threads after its corresponding client has authenticated to periodically listen for both client commands and requests for playing from other handler threads in the server. In fact, if we used a single blocking socket listening to client’s commands, the socket would remain blocked to wait for an </w:t>
+      </w:r>
+      <w:proofErr w:type="gramStart"/>
+      <w:r>
+        <w:rPr>
+          <w:lang w:val="en-US"/>
+        </w:rPr>
+        <w:t>input, and</w:t>
+      </w:r>
+      <w:proofErr w:type="gramEnd"/>
+      <w:r>
+        <w:rPr>
+          <w:lang w:val="en-US"/>
+        </w:rPr>
+        <w:t xml:space="preserve"> could not be waken up when an outer </w:t>
+      </w:r>
+      <w:r>
+        <w:rPr>
+          <w:lang w:val="en-US"/>
+        </w:rPr>
+        <w:t>request for playing arrives.</w:t>
       </w:r>
     </w:p>
     <w:p>
@@ -4263,55 +4382,79 @@
           <w:lang w:val="en-US"/>
         </w:rPr>
         <w:tab/>
-        <w:t xml:space="preserve">A solution may be using two threads for each client connected in the system, </w:t>
-      </w:r>
-      <w:r>
-        <w:rPr>
-          <w:highlight w:val="red"/>
-          <w:lang w:val="en-US"/>
-        </w:rPr>
-        <w:t xml:space="preserve">but that would </w:t>
-      </w:r>
-      <w:r>
-        <w:rPr>
-          <w:highlight w:val="red"/>
-          <w:lang w:val="en-US"/>
-        </w:rPr>
-        <w:t>have cons of overhead in terms of</w:t>
-      </w:r>
-      <w:r>
-        <w:rPr>
-          <w:highlight w:val="red"/>
+        <w:t xml:space="preserve">A solution may be using two threads for each client connected in the system, but that would </w:t>
+      </w:r>
+      <w:r>
+        <w:rPr>
+          <w:lang w:val="en-US"/>
+        </w:rPr>
+        <w:t xml:space="preserve">have overhead </w:t>
+      </w:r>
+      <w:r>
+        <w:rPr>
+          <w:lang w:val="en-US"/>
+        </w:rPr>
+        <w:t xml:space="preserve">cons </w:t>
+      </w:r>
+      <w:r>
+        <w:rPr>
+          <w:lang w:val="en-US"/>
+        </w:rPr>
+        <w:t>in terms of</w:t>
+      </w:r>
+      <w:r>
+        <w:rPr>
           <w:lang w:val="en-US"/>
         </w:rPr>
         <w:t xml:space="preserve"> memory</w:t>
       </w:r>
       <w:r>
         <w:rPr>
-          <w:highlight w:val="red"/>
-          <w:lang w:val="en-US"/>
-        </w:rPr>
-        <w:t>: too much for silly task such as control</w:t>
-      </w:r>
-      <w:r>
-        <w:rPr>
-          <w:highlight w:val="red"/>
-          <w:lang w:val="en-US"/>
-        </w:rPr>
-        <w:t>ling</w:t>
-      </w:r>
-      <w:r>
-        <w:rPr>
-          <w:highlight w:val="red"/>
-          <w:lang w:val="en-US"/>
-        </w:rPr>
-        <w:t xml:space="preserve"> periodically outer requests</w:t>
-      </w:r>
-      <w:r>
-        <w:rPr>
-          <w:lang w:val="en-US"/>
-        </w:rPr>
-        <w:t>.</w:t>
+          <w:lang w:val="en-US"/>
+        </w:rPr>
+        <w:t xml:space="preserve">; in fact, too much memory would be allocated </w:t>
+      </w:r>
+      <w:r>
+        <w:rPr>
+          <w:lang w:val="en-US"/>
+        </w:rPr>
+        <w:t xml:space="preserve">for </w:t>
+      </w:r>
+      <w:r>
+        <w:rPr>
+          <w:lang w:val="en-US"/>
+        </w:rPr>
+        <w:t xml:space="preserve">simple </w:t>
+      </w:r>
+      <w:r>
+        <w:rPr>
+          <w:lang w:val="en-US"/>
+        </w:rPr>
+        <w:t>task</w:t>
+      </w:r>
+      <w:r>
+        <w:rPr>
+          <w:lang w:val="en-US"/>
+        </w:rPr>
+        <w:t>s</w:t>
+      </w:r>
+      <w:r>
+        <w:rPr>
+          <w:lang w:val="en-US"/>
+        </w:rPr>
+        <w:t xml:space="preserve"> such as periodically </w:t>
+      </w:r>
+      <w:r>
+        <w:rPr>
+          <w:lang w:val="en-US"/>
+        </w:rPr>
+        <w:t xml:space="preserve">controlling </w:t>
+      </w:r>
+      <w:r>
+        <w:rPr>
+          <w:lang w:val="en-US"/>
+        </w:rPr>
+        <w:t>outer requests.</w:t>
       </w:r>
     </w:p>
     <w:p>
@@ -4329,7 +4472,6 @@
       </w:r>
       <w:r>
         <w:rPr>
-          <w:highlight w:val="red"/>
           <w:lang w:val="en-US"/>
         </w:rPr>
         <w:t>our</w:t>
@@ -4344,7 +4486,21 @@
         <w:rPr>
           <w:lang w:val="en-US"/>
         </w:rPr>
-        <w:t xml:space="preserve">solution is to use a non-blocking socket: periodically, the handler thread checks for incoming commands from the client, but remains awake for handling outer requests for playing with the handled client. This solution </w:t>
+        <w:t xml:space="preserve">solution is to use a non-blocking socket: periodically, the handler thread checks for incoming commands from the </w:t>
+      </w:r>
+      <w:proofErr w:type="gramStart"/>
+      <w:r>
+        <w:rPr>
+          <w:lang w:val="en-US"/>
+        </w:rPr>
+        <w:t>client, but</w:t>
+      </w:r>
+      <w:proofErr w:type="gramEnd"/>
+      <w:r>
+        <w:rPr>
+          <w:lang w:val="en-US"/>
+        </w:rPr>
+        <w:t xml:space="preserve"> remains awake for handling outer requests for playing with the handled client. This solution </w:t>
       </w:r>
       <w:r>
         <w:rPr>
@@ -4392,7 +4548,21 @@
           <w:lang w:val="en-US"/>
         </w:rPr>
         <w:tab/>
-        <w:t>Each error or exception in the system is handled to shut down the communication between the clients or the clients and the server. This is necessary to react to any manipulation that an adversary may be able to perform on the exchanged messages, and makes the system secure and reliable.</w:t>
+        <w:t xml:space="preserve">Each error or exception in the system is handled to shut down the communication between the clients or the clients and the server. This is necessary to react to any manipulation that an adversary may be able to perform on the exchanged </w:t>
+      </w:r>
+      <w:proofErr w:type="gramStart"/>
+      <w:r>
+        <w:rPr>
+          <w:lang w:val="en-US"/>
+        </w:rPr>
+        <w:t>messages, and</w:t>
+      </w:r>
+      <w:proofErr w:type="gramEnd"/>
+      <w:r>
+        <w:rPr>
+          <w:lang w:val="en-US"/>
+        </w:rPr>
+        <w:t xml:space="preserve"> makes the system secure and reliable.</w:t>
       </w:r>
     </w:p>
     <w:p>
@@ -5226,16 +5396,9 @@
             </w:pPr>
             <w:r>
               <w:rPr>
-                <w:highlight w:val="red"/>
-                <w:lang w:val="en-US"/>
-              </w:rPr>
-              <w:t>(</w:t>
-            </w:r>
-            <w:r>
-              <w:rPr>
-                <w:lang w:val="en-US"/>
-              </w:rPr>
-              <w:t>7</w:t>
+                <w:lang w:val="en-US"/>
+              </w:rPr>
+              <w:t>(7</w:t>
             </w:r>
             <w:r>
               <w:rPr>
@@ -5253,11 +5416,17 @@
               <w:rPr>
                 <w:lang w:val="en-US"/>
               </w:rPr>
-              <w:t xml:space="preserve"> B</w:t>
-            </w:r>
-            <w:r>
-              <w:rPr>
-                <w:highlight w:val="red"/>
+              <w:t xml:space="preserve"> </w:t>
+            </w:r>
+            <w:proofErr w:type="gramStart"/>
+            <w:r>
+              <w:rPr>
+                <w:lang w:val="en-US"/>
+              </w:rPr>
+              <w:t>B</w:t>
+            </w:r>
+            <w:r>
+              <w:rPr>
                 <w:lang w:val="en-US"/>
               </w:rPr>
               <w:t>)</w:t>
@@ -5269,6 +5438,7 @@
               </w:rPr>
               <w:t>plaintext</w:t>
             </w:r>
+            <w:proofErr w:type="gramEnd"/>
           </w:p>
         </w:tc>
       </w:tr>
@@ -5388,6 +5558,7 @@
                 <w:lang w:val="en-US"/>
               </w:rPr>
             </w:pPr>
+            <w:proofErr w:type="gramStart"/>
             <w:r>
               <w:rPr>
                 <w:lang w:val="en-US"/>
@@ -5405,67 +5576,14 @@
               <w:rPr>
                 <w:lang w:val="en-US"/>
               </w:rPr>
-              <w:t>(ID_SERVER</w:t>
-            </w:r>
-            <w:r>
-              <w:rPr>
-                <w:lang w:val="en-US"/>
-              </w:rPr>
-              <w:t>,</w:t>
-            </w:r>
-            <w:r>
-              <w:rPr>
-                <w:lang w:val="en-US"/>
-              </w:rPr>
-              <w:t xml:space="preserve"> ID_CLIENT</w:t>
-            </w:r>
-            <w:r>
-              <w:rPr>
-                <w:lang w:val="en-US"/>
-              </w:rPr>
-              <w:t>,</w:t>
-            </w:r>
-            <w:r>
-              <w:rPr>
-                <w:lang w:val="en-US"/>
-              </w:rPr>
-              <w:t xml:space="preserve"> NONCE</w:t>
-            </w:r>
-            <w:r>
-              <w:rPr>
-                <w:lang w:val="en-US"/>
-              </w:rPr>
-              <w:t>_</w:t>
-            </w:r>
-            <w:r>
-              <w:rPr>
-                <w:lang w:val="en-US"/>
-              </w:rPr>
-              <w:t>A</w:t>
-            </w:r>
-            <w:r>
-              <w:rPr>
-                <w:lang w:val="en-US"/>
-              </w:rPr>
-              <w:t xml:space="preserve">, </w:t>
-            </w:r>
-            <w:r>
-              <w:rPr>
-                <w:lang w:val="en-US"/>
-              </w:rPr>
-              <w:t>CHALLENGE</w:t>
-            </w:r>
-            <w:r>
-              <w:rPr>
-                <w:lang w:val="en-US"/>
-              </w:rPr>
-              <w:t>_</w:t>
-            </w:r>
-            <w:r>
-              <w:rPr>
-                <w:lang w:val="en-US"/>
-              </w:rPr>
-              <w:t>A)</w:t>
+              <w:t>(</w:t>
+            </w:r>
+            <w:proofErr w:type="gramEnd"/>
+            <w:r>
+              <w:rPr>
+                <w:lang w:val="en-US"/>
+              </w:rPr>
+              <w:t>ID_SERVER, ID_CLIENT, NONCE_A, CHALLENGE_A)</w:t>
             </w:r>
           </w:p>
         </w:tc>
@@ -5717,7 +5835,6 @@
             </w:pPr>
             <w:r>
               <w:rPr>
-                <w:highlight w:val="red"/>
                 <w:lang w:val="en-US"/>
               </w:rPr>
               <w:t>(</w:t>
@@ -5750,11 +5867,17 @@
               <w:rPr>
                 <w:lang w:val="en-US"/>
               </w:rPr>
-              <w:t xml:space="preserve"> B</w:t>
-            </w:r>
-            <w:r>
-              <w:rPr>
-                <w:highlight w:val="red"/>
+              <w:t xml:space="preserve"> </w:t>
+            </w:r>
+            <w:proofErr w:type="gramStart"/>
+            <w:r>
+              <w:rPr>
+                <w:lang w:val="en-US"/>
+              </w:rPr>
+              <w:t>B</w:t>
+            </w:r>
+            <w:r>
+              <w:rPr>
                 <w:lang w:val="en-US"/>
               </w:rPr>
               <w:t>)</w:t>
@@ -5766,6 +5889,7 @@
               </w:rPr>
               <w:t>plaintext</w:t>
             </w:r>
+            <w:proofErr w:type="gramEnd"/>
           </w:p>
         </w:tc>
       </w:tr>
@@ -5848,27 +5972,28 @@
                 <w:vertAlign w:val="subscript"/>
                 <w:lang w:val="en-US"/>
               </w:rPr>
-              <w:t>PUBK</w:t>
-            </w:r>
+              <w:t>PUBK_</w:t>
+            </w:r>
+            <w:proofErr w:type="gramStart"/>
             <w:r>
               <w:rPr>
                 <w:vertAlign w:val="subscript"/>
                 <w:lang w:val="en-US"/>
               </w:rPr>
-              <w:t>_</w:t>
-            </w:r>
-            <w:r>
-              <w:rPr>
-                <w:vertAlign w:val="subscript"/>
-                <w:lang w:val="en-US"/>
-              </w:rPr>
               <w:t>SERVER</w:t>
             </w:r>
             <w:r>
               <w:rPr>
                 <w:lang w:val="en-US"/>
               </w:rPr>
-              <w:t>(ID_CLIENT</w:t>
+              <w:t>(</w:t>
+            </w:r>
+            <w:proofErr w:type="gramEnd"/>
+            <w:r>
+              <w:rPr>
+                <w:lang w:val="en-US"/>
+              </w:rPr>
+              <w:t>ID_CLIENT</w:t>
             </w:r>
             <w:r>
               <w:rPr>
@@ -6153,31 +6278,28 @@
             </w:pPr>
             <w:r>
               <w:rPr>
-                <w:highlight w:val="red"/>
                 <w:lang w:val="en-US"/>
               </w:rPr>
               <w:t>(7 + 16 + 32</w:t>
             </w:r>
             <w:r>
               <w:rPr>
-                <w:highlight w:val="red"/>
                 <w:lang w:val="en-US"/>
               </w:rPr>
               <w:t xml:space="preserve"> B</w:t>
             </w:r>
             <w:r>
               <w:rPr>
-                <w:highlight w:val="red"/>
-                <w:lang w:val="en-US"/>
-              </w:rPr>
-              <w:t xml:space="preserve"> = 55 B</w:t>
-            </w:r>
-            <w:r>
-              <w:rPr>
-                <w:highlight w:val="red"/>
-                <w:lang w:val="en-US"/>
-              </w:rPr>
-              <w:t>)</w:t>
+                <w:lang w:val="en-US"/>
+              </w:rPr>
+              <w:t xml:space="preserve"> = 55 </w:t>
+            </w:r>
+            <w:proofErr w:type="gramStart"/>
+            <w:r>
+              <w:rPr>
+                <w:lang w:val="en-US"/>
+              </w:rPr>
+              <w:t>B)</w:t>
             </w:r>
             <w:r>
               <w:rPr>
@@ -6186,6 +6308,7 @@
               </w:rPr>
               <w:t>plaintext</w:t>
             </w:r>
+            <w:proofErr w:type="gramEnd"/>
           </w:p>
         </w:tc>
       </w:tr>
@@ -6257,6 +6380,7 @@
                 <w:lang w:val="en-US"/>
               </w:rPr>
             </w:pPr>
+            <w:proofErr w:type="gramStart"/>
             <w:r>
               <w:rPr>
                 <w:lang w:val="en-US"/>
@@ -6274,43 +6398,14 @@
               <w:rPr>
                 <w:lang w:val="en-US"/>
               </w:rPr>
-              <w:t>(ID_SERVER</w:t>
-            </w:r>
-            <w:r>
-              <w:rPr>
-                <w:lang w:val="en-US"/>
-              </w:rPr>
-              <w:t>,</w:t>
-            </w:r>
-            <w:r>
-              <w:rPr>
-                <w:lang w:val="en-US"/>
-              </w:rPr>
-              <w:t xml:space="preserve"> ID_CLIENT</w:t>
-            </w:r>
-            <w:r>
-              <w:rPr>
-                <w:lang w:val="en-US"/>
-              </w:rPr>
-              <w:t>,</w:t>
-            </w:r>
-            <w:r>
-              <w:rPr>
-                <w:lang w:val="en-US"/>
-              </w:rPr>
-              <w:t xml:space="preserve"> CHALLENGE</w:t>
-            </w:r>
-            <w:r>
-              <w:rPr>
-                <w:lang w:val="en-US"/>
-              </w:rPr>
-              <w:t>_</w:t>
-            </w:r>
-            <w:r>
-              <w:rPr>
-                <w:lang w:val="en-US"/>
-              </w:rPr>
-              <w:t>S)</w:t>
+              <w:t>(</w:t>
+            </w:r>
+            <w:proofErr w:type="gramEnd"/>
+            <w:r>
+              <w:rPr>
+                <w:lang w:val="en-US"/>
+              </w:rPr>
+              <w:t>ID_SERVER, ID_CLIENT, CHALLENGE_S)</w:t>
             </w:r>
           </w:p>
         </w:tc>
@@ -6509,37 +6604,28 @@
             </w:pPr>
             <w:r>
               <w:rPr>
-                <w:highlight w:val="red"/>
-                <w:lang w:val="en-US"/>
-              </w:rPr>
-              <w:t>(</w:t>
-            </w:r>
-            <w:r>
-              <w:rPr>
-                <w:highlight w:val="red"/>
-                <w:lang w:val="en-US"/>
-              </w:rPr>
-              <w:t>16 + 7 + 4</w:t>
-            </w:r>
-            <w:r>
-              <w:rPr>
-                <w:highlight w:val="red"/>
+                <w:lang w:val="en-US"/>
+              </w:rPr>
+              <w:t>(16 + 7 + 4</w:t>
+            </w:r>
+            <w:r>
+              <w:rPr>
                 <w:lang w:val="en-US"/>
               </w:rPr>
               <w:t xml:space="preserve"> B</w:t>
             </w:r>
             <w:r>
               <w:rPr>
-                <w:highlight w:val="red"/>
-                <w:lang w:val="en-US"/>
-              </w:rPr>
-              <w:t xml:space="preserve"> = 27 B</w:t>
-            </w:r>
-            <w:r>
-              <w:rPr>
-                <w:lang w:val="en-US"/>
-              </w:rPr>
-              <w:t>)</w:t>
+                <w:lang w:val="en-US"/>
+              </w:rPr>
+              <w:t xml:space="preserve"> = 27 </w:t>
+            </w:r>
+            <w:proofErr w:type="gramStart"/>
+            <w:r>
+              <w:rPr>
+                <w:lang w:val="en-US"/>
+              </w:rPr>
+              <w:t>B)</w:t>
             </w:r>
             <w:r>
               <w:rPr>
@@ -6548,6 +6634,7 @@
               </w:rPr>
               <w:t>plaintext</w:t>
             </w:r>
+            <w:proofErr w:type="gramEnd"/>
           </w:p>
         </w:tc>
       </w:tr>
@@ -6620,6 +6707,7 @@
               </w:rPr>
             </w:pPr>
             <w:proofErr w:type="spellStart"/>
+            <w:proofErr w:type="gramStart"/>
             <w:r>
               <w:rPr>
                 <w:lang w:val="en-US"/>
@@ -6631,31 +6719,14 @@
               <w:rPr>
                 <w:lang w:val="en-US"/>
               </w:rPr>
-              <w:t>(ID_CLIENT</w:t>
-            </w:r>
-            <w:r>
-              <w:rPr>
-                <w:lang w:val="en-US"/>
-              </w:rPr>
-              <w:t>,</w:t>
-            </w:r>
-            <w:r>
-              <w:rPr>
-                <w:lang w:val="en-US"/>
-              </w:rPr>
-              <w:t xml:space="preserve"> ID_SERVER</w:t>
-            </w:r>
-            <w:r>
-              <w:rPr>
-                <w:lang w:val="en-US"/>
-              </w:rPr>
-              <w:t>,</w:t>
-            </w:r>
-            <w:r>
-              <w:rPr>
-                <w:lang w:val="en-US"/>
-              </w:rPr>
-              <w:t xml:space="preserve"> PORT)</w:t>
+              <w:t>(</w:t>
+            </w:r>
+            <w:proofErr w:type="gramEnd"/>
+            <w:r>
+              <w:rPr>
+                <w:lang w:val="en-US"/>
+              </w:rPr>
+              <w:t>ID_CLIENT, ID_SERVER, PORT)</w:t>
             </w:r>
           </w:p>
         </w:tc>
@@ -6828,7 +6899,21 @@
           <w:lang w:val="en-US"/>
         </w:rPr>
         <w:tab/>
-        <w:t>The client asks for the list of all the logged in users at the moment,</w:t>
+        <w:t xml:space="preserve">The client asks for the list of all the logged in users </w:t>
+      </w:r>
+      <w:proofErr w:type="gramStart"/>
+      <w:r>
+        <w:rPr>
+          <w:lang w:val="en-US"/>
+        </w:rPr>
+        <w:t>at the moment</w:t>
+      </w:r>
+      <w:proofErr w:type="gramEnd"/>
+      <w:r>
+        <w:rPr>
+          <w:lang w:val="en-US"/>
+        </w:rPr>
+        <w:t>,</w:t>
       </w:r>
       <w:r>
         <w:rPr>
@@ -7041,23 +7126,29 @@
               <w:rPr>
                 <w:lang w:val="en-US"/>
               </w:rPr>
-              <w:t>32 B</w:t>
-            </w:r>
-            <w:r>
-              <w:rPr>
-                <w:highlight w:val="red"/>
+              <w:t xml:space="preserve">32 </w:t>
+            </w:r>
+            <w:proofErr w:type="gramStart"/>
+            <w:r>
+              <w:rPr>
+                <w:lang w:val="en-US"/>
+              </w:rPr>
+              <w:t>B</w:t>
+            </w:r>
+            <w:r>
+              <w:rPr>
                 <w:lang w:val="en-US"/>
               </w:rPr>
               <w:t>)</w:t>
             </w:r>
             <w:r>
               <w:rPr>
-                <w:highlight w:val="red"/>
                 <w:vertAlign w:val="subscript"/>
                 <w:lang w:val="en-US"/>
               </w:rPr>
               <w:t>plaintext</w:t>
             </w:r>
+            <w:proofErr w:type="gramEnd"/>
           </w:p>
         </w:tc>
       </w:tr>
@@ -7146,19 +7237,7 @@
               <w:rPr>
                 <w:lang w:val="en-US"/>
               </w:rPr>
-              <w:t>(</w:t>
-            </w:r>
-            <w:r>
-              <w:rPr>
-                <w:lang w:val="en-US"/>
-              </w:rPr>
-              <w:t>NONCE_CLIENT</w:t>
-            </w:r>
-            <w:r>
-              <w:rPr>
-                <w:lang w:val="en-US"/>
-              </w:rPr>
-              <w:t>)</w:t>
+              <w:t>(NONCE_CLIENT)</w:t>
             </w:r>
           </w:p>
         </w:tc>
@@ -7371,23 +7450,29 @@
               <w:rPr>
                 <w:lang w:val="en-US"/>
               </w:rPr>
-              <w:t xml:space="preserve"> B</w:t>
-            </w:r>
-            <w:r>
-              <w:rPr>
-                <w:highlight w:val="red"/>
+              <w:t xml:space="preserve"> </w:t>
+            </w:r>
+            <w:proofErr w:type="gramStart"/>
+            <w:r>
+              <w:rPr>
+                <w:lang w:val="en-US"/>
+              </w:rPr>
+              <w:t>B</w:t>
+            </w:r>
+            <w:r>
+              <w:rPr>
                 <w:lang w:val="en-US"/>
               </w:rPr>
               <w:t>)</w:t>
             </w:r>
             <w:r>
               <w:rPr>
-                <w:highlight w:val="red"/>
                 <w:vertAlign w:val="subscript"/>
                 <w:lang w:val="en-US"/>
               </w:rPr>
               <w:t>plaintext</w:t>
             </w:r>
+            <w:proofErr w:type="gramEnd"/>
           </w:p>
         </w:tc>
       </w:tr>
@@ -7459,6 +7544,7 @@
                 <w:lang w:val="en-US"/>
               </w:rPr>
             </w:pPr>
+            <w:proofErr w:type="gramStart"/>
             <w:r>
               <w:rPr>
                 <w:lang w:val="en-US"/>
@@ -7478,17 +7564,12 @@
               </w:rPr>
               <w:t>(</w:t>
             </w:r>
-            <w:r>
-              <w:rPr>
-                <w:lang w:val="en-US"/>
-              </w:rPr>
-              <w:t>NONCE_CLIENT, LIST_LEN, LIST</w:t>
-            </w:r>
-            <w:r>
-              <w:rPr>
-                <w:lang w:val="en-US"/>
-              </w:rPr>
-              <w:t>)</w:t>
+            <w:proofErr w:type="gramEnd"/>
+            <w:r>
+              <w:rPr>
+                <w:lang w:val="en-US"/>
+              </w:rPr>
+              <w:t>NONCE_CLIENT, LIST_LEN, LIST)</w:t>
             </w:r>
           </w:p>
         </w:tc>
@@ -7650,23 +7731,15 @@
       </w:r>
       <w:r>
         <w:rPr>
-          <w:highlight w:val="red"/>
           <w:lang w:val="en-US"/>
         </w:rPr>
         <w:t>i</w:t>
       </w:r>
       <w:r>
         <w:rPr>
-          <w:highlight w:val="red"/>
-          <w:lang w:val="en-US"/>
-        </w:rPr>
-        <w:t>s</w:t>
-      </w:r>
-      <w:r>
-        <w:rPr>
-          <w:lang w:val="en-US"/>
-        </w:rPr>
-        <w:t xml:space="preserve"> communicated to the client. If the response is positive, the server sends</w:t>
+          <w:lang w:val="en-US"/>
+        </w:rPr>
+        <w:t>s communicated to the client. If the response is positive, the server sends</w:t>
       </w:r>
       <w:r>
         <w:rPr>
@@ -7901,7 +7974,14 @@
               <w:rPr>
                 <w:lang w:val="en-US"/>
               </w:rPr>
-              <w:t>16 + 32 B = 48 B</w:t>
+              <w:t xml:space="preserve">16 + 32 B = 48 </w:t>
+            </w:r>
+            <w:proofErr w:type="gramStart"/>
+            <w:r>
+              <w:rPr>
+                <w:lang w:val="en-US"/>
+              </w:rPr>
+              <w:t>B</w:t>
             </w:r>
             <w:r>
               <w:rPr>
@@ -7916,6 +7996,7 @@
               </w:rPr>
               <w:t>plaintext</w:t>
             </w:r>
+            <w:proofErr w:type="gramEnd"/>
           </w:p>
         </w:tc>
       </w:tr>
@@ -7988,6 +8069,7 @@
               </w:rPr>
             </w:pPr>
             <w:proofErr w:type="spellStart"/>
+            <w:proofErr w:type="gramStart"/>
             <w:r>
               <w:rPr>
                 <w:lang w:val="en-US"/>
@@ -8006,19 +8088,14 @@
               <w:rPr>
                 <w:lang w:val="en-US"/>
               </w:rPr>
-              <w:t>(ID_OPPONENT</w:t>
-            </w:r>
-            <w:r>
-              <w:rPr>
-                <w:lang w:val="en-US"/>
-              </w:rPr>
-              <w:t>,</w:t>
-            </w:r>
-            <w:r>
-              <w:rPr>
-                <w:lang w:val="en-US"/>
-              </w:rPr>
-              <w:t xml:space="preserve"> NONCE_CLIENT)</w:t>
+              <w:t>(</w:t>
+            </w:r>
+            <w:proofErr w:type="gramEnd"/>
+            <w:r>
+              <w:rPr>
+                <w:lang w:val="en-US"/>
+              </w:rPr>
+              <w:t>ID_OPPONENT, NONCE_CLIENT)</w:t>
             </w:r>
           </w:p>
         </w:tc>
@@ -8225,7 +8302,14 @@
               <w:rPr>
                 <w:lang w:val="en-US"/>
               </w:rPr>
-              <w:t>16 + 32 + 32 B = 80 B</w:t>
+              <w:t xml:space="preserve">16 + 32 + 32 B = 80 </w:t>
+            </w:r>
+            <w:proofErr w:type="gramStart"/>
+            <w:r>
+              <w:rPr>
+                <w:lang w:val="en-US"/>
+              </w:rPr>
+              <w:t>B</w:t>
             </w:r>
             <w:r>
               <w:rPr>
@@ -8240,6 +8324,7 @@
               </w:rPr>
               <w:t>plaintext</w:t>
             </w:r>
+            <w:proofErr w:type="gramEnd"/>
           </w:p>
         </w:tc>
       </w:tr>
@@ -8312,6 +8397,7 @@
               </w:rPr>
             </w:pPr>
             <w:proofErr w:type="spellStart"/>
+            <w:proofErr w:type="gramStart"/>
             <w:r>
               <w:rPr>
                 <w:lang w:val="en-US"/>
@@ -8330,31 +8416,14 @@
               <w:rPr>
                 <w:lang w:val="en-US"/>
               </w:rPr>
-              <w:t>(ID_OPPONENT</w:t>
-            </w:r>
-            <w:r>
-              <w:rPr>
-                <w:lang w:val="en-US"/>
-              </w:rPr>
-              <w:t>,</w:t>
-            </w:r>
-            <w:r>
-              <w:rPr>
-                <w:lang w:val="en-US"/>
-              </w:rPr>
-              <w:t xml:space="preserve"> NONCE_CLIENT</w:t>
-            </w:r>
-            <w:r>
-              <w:rPr>
-                <w:lang w:val="en-US"/>
-              </w:rPr>
-              <w:t>,</w:t>
-            </w:r>
-            <w:r>
-              <w:rPr>
-                <w:lang w:val="en-US"/>
-              </w:rPr>
-              <w:t xml:space="preserve"> NONCE_SERVER)</w:t>
+              <w:t>(</w:t>
+            </w:r>
+            <w:proofErr w:type="gramEnd"/>
+            <w:r>
+              <w:rPr>
+                <w:lang w:val="en-US"/>
+              </w:rPr>
+              <w:t>ID_OPPONENT, NONCE_CLIENT, NONCE_SERVER)</w:t>
             </w:r>
           </w:p>
         </w:tc>
@@ -8561,7 +8630,14 @@
               <w:rPr>
                 <w:lang w:val="en-US"/>
               </w:rPr>
-              <w:t>16 + 32 B = 48 B</w:t>
+              <w:t xml:space="preserve">16 + 32 B = 48 </w:t>
+            </w:r>
+            <w:proofErr w:type="gramStart"/>
+            <w:r>
+              <w:rPr>
+                <w:lang w:val="en-US"/>
+              </w:rPr>
+              <w:t>B</w:t>
             </w:r>
             <w:r>
               <w:rPr>
@@ -8576,6 +8652,7 @@
               </w:rPr>
               <w:t>plaintext</w:t>
             </w:r>
+            <w:proofErr w:type="gramEnd"/>
           </w:p>
         </w:tc>
       </w:tr>
@@ -8648,6 +8725,7 @@
               </w:rPr>
             </w:pPr>
             <w:proofErr w:type="spellStart"/>
+            <w:proofErr w:type="gramStart"/>
             <w:r>
               <w:rPr>
                 <w:lang w:val="en-US"/>
@@ -8666,19 +8744,14 @@
               <w:rPr>
                 <w:lang w:val="en-US"/>
               </w:rPr>
-              <w:t>(ID_OPPONENT</w:t>
-            </w:r>
-            <w:r>
-              <w:rPr>
-                <w:lang w:val="en-US"/>
-              </w:rPr>
-              <w:t>,</w:t>
-            </w:r>
-            <w:r>
-              <w:rPr>
-                <w:lang w:val="en-US"/>
-              </w:rPr>
-              <w:t xml:space="preserve"> NONCE_SERVER)</w:t>
+              <w:t>(</w:t>
+            </w:r>
+            <w:proofErr w:type="gramEnd"/>
+            <w:r>
+              <w:rPr>
+                <w:lang w:val="en-US"/>
+              </w:rPr>
+              <w:t>ID_OPPONENT, NONCE_SERVER)</w:t>
             </w:r>
           </w:p>
         </w:tc>
@@ -8884,7 +8957,14 @@
               <w:rPr>
                 <w:lang w:val="en-US"/>
               </w:rPr>
-              <w:t>16 + 32 B = 48 B</w:t>
+              <w:t xml:space="preserve">16 + 32 B = 48 </w:t>
+            </w:r>
+            <w:proofErr w:type="gramStart"/>
+            <w:r>
+              <w:rPr>
+                <w:lang w:val="en-US"/>
+              </w:rPr>
+              <w:t>B</w:t>
             </w:r>
             <w:r>
               <w:rPr>
@@ -8899,6 +8979,7 @@
               </w:rPr>
               <w:t>plaintext</w:t>
             </w:r>
+            <w:proofErr w:type="gramEnd"/>
           </w:p>
         </w:tc>
       </w:tr>
@@ -8971,6 +9052,7 @@
               </w:rPr>
             </w:pPr>
             <w:proofErr w:type="spellStart"/>
+            <w:proofErr w:type="gramStart"/>
             <w:r>
               <w:rPr>
                 <w:lang w:val="en-US"/>
@@ -8989,19 +9071,14 @@
               <w:rPr>
                 <w:lang w:val="en-US"/>
               </w:rPr>
-              <w:t>(ID_OPPONENT</w:t>
-            </w:r>
-            <w:r>
-              <w:rPr>
-                <w:lang w:val="en-US"/>
-              </w:rPr>
-              <w:t>,</w:t>
-            </w:r>
-            <w:r>
-              <w:rPr>
-                <w:lang w:val="en-US"/>
-              </w:rPr>
-              <w:t xml:space="preserve"> NONCE_SERVER)</w:t>
+              <w:t>(</w:t>
+            </w:r>
+            <w:proofErr w:type="gramEnd"/>
+            <w:r>
+              <w:rPr>
+                <w:lang w:val="en-US"/>
+              </w:rPr>
+              <w:t>ID_OPPONENT, NONCE_SERVER)</w:t>
             </w:r>
           </w:p>
         </w:tc>
@@ -9207,7 +9284,14 @@
               <w:rPr>
                 <w:lang w:val="en-US"/>
               </w:rPr>
-              <w:t>1 + 16 + 32 B = 49 B</w:t>
+              <w:t xml:space="preserve">1 + 16 + 32 B = 49 </w:t>
+            </w:r>
+            <w:proofErr w:type="gramStart"/>
+            <w:r>
+              <w:rPr>
+                <w:lang w:val="en-US"/>
+              </w:rPr>
+              <w:t>B</w:t>
             </w:r>
             <w:r>
               <w:rPr>
@@ -9222,6 +9306,7 @@
               </w:rPr>
               <w:t>plaintext</w:t>
             </w:r>
+            <w:proofErr w:type="gramEnd"/>
           </w:p>
         </w:tc>
       </w:tr>
@@ -9294,6 +9379,7 @@
               </w:rPr>
             </w:pPr>
             <w:proofErr w:type="spellStart"/>
+            <w:proofErr w:type="gramStart"/>
             <w:r>
               <w:rPr>
                 <w:lang w:val="en-US"/>
@@ -9312,31 +9398,14 @@
               <w:rPr>
                 <w:lang w:val="en-US"/>
               </w:rPr>
-              <w:t>(RESPONSE_1BYTE</w:t>
-            </w:r>
-            <w:r>
-              <w:rPr>
-                <w:lang w:val="en-US"/>
-              </w:rPr>
-              <w:t>,</w:t>
-            </w:r>
-            <w:r>
-              <w:rPr>
-                <w:lang w:val="en-US"/>
-              </w:rPr>
-              <w:t xml:space="preserve"> ID_OPPONENT</w:t>
-            </w:r>
-            <w:r>
-              <w:rPr>
-                <w:lang w:val="en-US"/>
-              </w:rPr>
-              <w:t>,</w:t>
-            </w:r>
-            <w:r>
-              <w:rPr>
-                <w:lang w:val="en-US"/>
-              </w:rPr>
-              <w:t xml:space="preserve"> NONCE_SERVER)</w:t>
+              <w:t>(</w:t>
+            </w:r>
+            <w:proofErr w:type="gramEnd"/>
+            <w:r>
+              <w:rPr>
+                <w:lang w:val="en-US"/>
+              </w:rPr>
+              <w:t>RESPONSE_1BYTE, ID_OPPONENT, NONCE_SERVER)</w:t>
             </w:r>
           </w:p>
         </w:tc>
@@ -9444,19 +9513,7 @@
         <w:rPr>
           <w:lang w:val="en-US"/>
         </w:rPr>
-        <w:t>M_</w:t>
-      </w:r>
-      <w:r>
-        <w:rPr>
-          <w:lang w:val="en-US"/>
-        </w:rPr>
-        <w:t xml:space="preserve"> </w:t>
-      </w:r>
-      <w:r>
-        <w:rPr>
-          <w:lang w:val="en-US"/>
-        </w:rPr>
-        <w:t>RES_PLAY_OPPONENT</w:t>
+        <w:t>M_ RES_PLAY_OPPONENT</w:t>
       </w:r>
     </w:p>
     <w:tbl>
@@ -9554,7 +9611,14 @@
               <w:rPr>
                 <w:lang w:val="en-US"/>
               </w:rPr>
-              <w:t>1 + 4 + 16 + 32 = 53 B</w:t>
+              <w:t xml:space="preserve">1 + 4 + 16 + 32 = 53 </w:t>
+            </w:r>
+            <w:proofErr w:type="gramStart"/>
+            <w:r>
+              <w:rPr>
+                <w:lang w:val="en-US"/>
+              </w:rPr>
+              <w:t>B</w:t>
             </w:r>
             <w:r>
               <w:rPr>
@@ -9569,6 +9633,7 @@
               </w:rPr>
               <w:t>plaintext</w:t>
             </w:r>
+            <w:proofErr w:type="gramEnd"/>
           </w:p>
         </w:tc>
       </w:tr>
@@ -9641,6 +9706,7 @@
               </w:rPr>
             </w:pPr>
             <w:proofErr w:type="spellStart"/>
+            <w:proofErr w:type="gramStart"/>
             <w:r>
               <w:rPr>
                 <w:lang w:val="en-US"/>
@@ -9659,43 +9725,14 @@
               <w:rPr>
                 <w:lang w:val="en-US"/>
               </w:rPr>
-              <w:t>(RESPONSE_1BYTE</w:t>
-            </w:r>
-            <w:r>
-              <w:rPr>
-                <w:lang w:val="en-US"/>
-              </w:rPr>
-              <w:t>,</w:t>
-            </w:r>
-            <w:r>
-              <w:rPr>
-                <w:lang w:val="en-US"/>
-              </w:rPr>
-              <w:t xml:space="preserve"> OPPONENT_PORT</w:t>
-            </w:r>
-            <w:r>
-              <w:rPr>
-                <w:lang w:val="en-US"/>
-              </w:rPr>
-              <w:t>,</w:t>
-            </w:r>
-            <w:r>
-              <w:rPr>
-                <w:lang w:val="en-US"/>
-              </w:rPr>
-              <w:t xml:space="preserve"> ID_OPPONENT</w:t>
-            </w:r>
-            <w:r>
-              <w:rPr>
-                <w:lang w:val="en-US"/>
-              </w:rPr>
-              <w:t>,</w:t>
-            </w:r>
-            <w:r>
-              <w:rPr>
-                <w:lang w:val="en-US"/>
-              </w:rPr>
-              <w:t xml:space="preserve"> NONCE_CLIENT)</w:t>
+              <w:t>(</w:t>
+            </w:r>
+            <w:proofErr w:type="gramEnd"/>
+            <w:r>
+              <w:rPr>
+                <w:lang w:val="en-US"/>
+              </w:rPr>
+              <w:t>RESPONSE_1BYTE, OPPONENT_PORT, ID_OPPONENT, NONCE_CLIENT)</w:t>
             </w:r>
           </w:p>
         </w:tc>
@@ -9907,7 +9944,14 @@
               <w:rPr>
                 <w:lang w:val="en-US"/>
               </w:rPr>
-              <w:t>16 + 16 + PUBKEY_LEN B</w:t>
+              <w:t xml:space="preserve">16 + 16 + PUBKEY_LEN </w:t>
+            </w:r>
+            <w:proofErr w:type="gramStart"/>
+            <w:r>
+              <w:rPr>
+                <w:lang w:val="en-US"/>
+              </w:rPr>
+              <w:t>B</w:t>
             </w:r>
             <w:r>
               <w:rPr>
@@ -9922,6 +9966,7 @@
               </w:rPr>
               <w:t>plaintext</w:t>
             </w:r>
+            <w:proofErr w:type="gramEnd"/>
           </w:p>
         </w:tc>
       </w:tr>
@@ -9994,6 +10039,7 @@
               </w:rPr>
             </w:pPr>
             <w:proofErr w:type="spellStart"/>
+            <w:proofErr w:type="gramStart"/>
             <w:r>
               <w:rPr>
                 <w:lang w:val="en-US"/>
@@ -10012,31 +10058,14 @@
               <w:rPr>
                 <w:lang w:val="en-US"/>
               </w:rPr>
-              <w:t>(ID_LOCAL</w:t>
-            </w:r>
-            <w:r>
-              <w:rPr>
-                <w:lang w:val="en-US"/>
-              </w:rPr>
-              <w:t>,</w:t>
-            </w:r>
-            <w:r>
-              <w:rPr>
-                <w:lang w:val="en-US"/>
-              </w:rPr>
-              <w:t xml:space="preserve"> ID_OPPONENT</w:t>
-            </w:r>
-            <w:r>
-              <w:rPr>
-                <w:lang w:val="en-US"/>
-              </w:rPr>
-              <w:t>,</w:t>
-            </w:r>
-            <w:r>
-              <w:rPr>
-                <w:lang w:val="en-US"/>
-              </w:rPr>
-              <w:t xml:space="preserve"> </w:t>
+              <w:t>(</w:t>
+            </w:r>
+            <w:proofErr w:type="gramEnd"/>
+            <w:r>
+              <w:rPr>
+                <w:lang w:val="en-US"/>
+              </w:rPr>
+              <w:t xml:space="preserve">ID_LOCAL, ID_OPPONENT, </w:t>
             </w:r>
             <w:r>
               <w:rPr>
@@ -10218,7 +10247,21 @@
           <w:lang w:val="en-US"/>
         </w:rPr>
         <w:tab/>
-        <w:t xml:space="preserve">Before the two clients perform the authentication phase, they have to inform the server that they’re not reachable anymore for playing with </w:t>
+        <w:t xml:space="preserve">Before the two clients perform the authentication phase, they </w:t>
+      </w:r>
+      <w:proofErr w:type="gramStart"/>
+      <w:r>
+        <w:rPr>
+          <w:lang w:val="en-US"/>
+        </w:rPr>
+        <w:t>have to</w:t>
+      </w:r>
+      <w:proofErr w:type="gramEnd"/>
+      <w:r>
+        <w:rPr>
+          <w:lang w:val="en-US"/>
+        </w:rPr>
+        <w:t xml:space="preserve"> inform the server that they’re not reachable anymore for playing with </w:t>
       </w:r>
       <w:r>
         <w:rPr>
@@ -10432,7 +10475,14 @@
               <w:rPr>
                 <w:lang w:val="en-US"/>
               </w:rPr>
-              <w:t>32 B</w:t>
+              <w:t xml:space="preserve">32 </w:t>
+            </w:r>
+            <w:proofErr w:type="gramStart"/>
+            <w:r>
+              <w:rPr>
+                <w:lang w:val="en-US"/>
+              </w:rPr>
+              <w:t>B</w:t>
             </w:r>
             <w:r>
               <w:rPr>
@@ -10447,6 +10497,7 @@
               </w:rPr>
               <w:t>plaintext</w:t>
             </w:r>
+            <w:proofErr w:type="gramEnd"/>
           </w:p>
         </w:tc>
       </w:tr>
@@ -10519,6 +10570,7 @@
               </w:rPr>
             </w:pPr>
             <w:proofErr w:type="spellStart"/>
+            <w:proofErr w:type="gramStart"/>
             <w:r>
               <w:rPr>
                 <w:lang w:val="en-US"/>
@@ -10537,7 +10589,14 @@
               <w:rPr>
                 <w:lang w:val="en-US"/>
               </w:rPr>
-              <w:t>(NONCE_CLIENT)</w:t>
+              <w:t>(</w:t>
+            </w:r>
+            <w:proofErr w:type="gramEnd"/>
+            <w:r>
+              <w:rPr>
+                <w:lang w:val="en-US"/>
+              </w:rPr>
+              <w:t>NONCE_CLIENT)</w:t>
             </w:r>
           </w:p>
         </w:tc>
@@ -10735,7 +10794,14 @@
               <w:rPr>
                 <w:lang w:val="en-US"/>
               </w:rPr>
-              <w:t>32 + 32 B = 64 B</w:t>
+              <w:t xml:space="preserve">32 + 32 B = 64 </w:t>
+            </w:r>
+            <w:proofErr w:type="gramStart"/>
+            <w:r>
+              <w:rPr>
+                <w:lang w:val="en-US"/>
+              </w:rPr>
+              <w:t>B</w:t>
             </w:r>
             <w:r>
               <w:rPr>
@@ -10750,6 +10816,7 @@
               </w:rPr>
               <w:t>plaintext</w:t>
             </w:r>
+            <w:proofErr w:type="gramEnd"/>
           </w:p>
         </w:tc>
       </w:tr>
@@ -10822,6 +10889,7 @@
               </w:rPr>
             </w:pPr>
             <w:proofErr w:type="spellStart"/>
+            <w:proofErr w:type="gramStart"/>
             <w:r>
               <w:rPr>
                 <w:lang w:val="en-US"/>
@@ -10840,7 +10908,14 @@
               <w:rPr>
                 <w:lang w:val="en-US"/>
               </w:rPr>
-              <w:t>(NONCE_CLIENT NONCE_SERVER)</w:t>
+              <w:t>(</w:t>
+            </w:r>
+            <w:proofErr w:type="gramEnd"/>
+            <w:r>
+              <w:rPr>
+                <w:lang w:val="en-US"/>
+              </w:rPr>
+              <w:t>NONCE_CLIENT NONCE_SERVER)</w:t>
             </w:r>
           </w:p>
         </w:tc>
@@ -11046,7 +11121,14 @@
               <w:rPr>
                 <w:lang w:val="en-US"/>
               </w:rPr>
-              <w:t>32 B</w:t>
+              <w:t xml:space="preserve">32 </w:t>
+            </w:r>
+            <w:proofErr w:type="gramStart"/>
+            <w:r>
+              <w:rPr>
+                <w:lang w:val="en-US"/>
+              </w:rPr>
+              <w:t>B</w:t>
             </w:r>
             <w:r>
               <w:rPr>
@@ -11061,6 +11143,7 @@
               </w:rPr>
               <w:t>plaintext</w:t>
             </w:r>
+            <w:proofErr w:type="gramEnd"/>
           </w:p>
         </w:tc>
       </w:tr>
@@ -11133,6 +11216,7 @@
               </w:rPr>
             </w:pPr>
             <w:proofErr w:type="spellStart"/>
+            <w:proofErr w:type="gramStart"/>
             <w:r>
               <w:rPr>
                 <w:lang w:val="en-US"/>
@@ -11151,7 +11235,14 @@
               <w:rPr>
                 <w:lang w:val="en-US"/>
               </w:rPr>
-              <w:t>(NONCE_SERVER)</w:t>
+              <w:t>(</w:t>
+            </w:r>
+            <w:proofErr w:type="gramEnd"/>
+            <w:r>
+              <w:rPr>
+                <w:lang w:val="en-US"/>
+              </w:rPr>
+              <w:t>NONCE_SERVER)</w:t>
             </w:r>
           </w:p>
         </w:tc>
@@ -11497,7 +11588,14 @@
               <w:rPr>
                 <w:lang w:val="en-US"/>
               </w:rPr>
-              <w:t>32 B</w:t>
+              <w:t xml:space="preserve">32 </w:t>
+            </w:r>
+            <w:proofErr w:type="gramStart"/>
+            <w:r>
+              <w:rPr>
+                <w:lang w:val="en-US"/>
+              </w:rPr>
+              <w:t>B</w:t>
             </w:r>
             <w:r>
               <w:rPr>
@@ -11512,6 +11610,7 @@
               </w:rPr>
               <w:t>plaintext</w:t>
             </w:r>
+            <w:proofErr w:type="gramEnd"/>
           </w:p>
         </w:tc>
       </w:tr>
@@ -11584,6 +11683,7 @@
               </w:rPr>
             </w:pPr>
             <w:proofErr w:type="spellStart"/>
+            <w:proofErr w:type="gramStart"/>
             <w:r>
               <w:rPr>
                 <w:lang w:val="en-US"/>
@@ -11602,7 +11702,14 @@
               <w:rPr>
                 <w:lang w:val="en-US"/>
               </w:rPr>
-              <w:t>(NONCE_CLIENT)</w:t>
+              <w:t>(</w:t>
+            </w:r>
+            <w:proofErr w:type="gramEnd"/>
+            <w:r>
+              <w:rPr>
+                <w:lang w:val="en-US"/>
+              </w:rPr>
+              <w:t>NONCE_CLIENT)</w:t>
             </w:r>
           </w:p>
         </w:tc>
@@ -11800,7 +11907,14 @@
               <w:rPr>
                 <w:lang w:val="en-US"/>
               </w:rPr>
-              <w:t>32 + 32 B = 64 B</w:t>
+              <w:t xml:space="preserve">32 + 32 B = 64 </w:t>
+            </w:r>
+            <w:proofErr w:type="gramStart"/>
+            <w:r>
+              <w:rPr>
+                <w:lang w:val="en-US"/>
+              </w:rPr>
+              <w:t>B</w:t>
             </w:r>
             <w:r>
               <w:rPr>
@@ -11815,6 +11929,7 @@
               </w:rPr>
               <w:t>plaintext</w:t>
             </w:r>
+            <w:proofErr w:type="gramEnd"/>
           </w:p>
         </w:tc>
       </w:tr>
@@ -11887,6 +12002,7 @@
               </w:rPr>
             </w:pPr>
             <w:proofErr w:type="spellStart"/>
+            <w:proofErr w:type="gramStart"/>
             <w:r>
               <w:rPr>
                 <w:lang w:val="en-US"/>
@@ -11905,7 +12021,14 @@
               <w:rPr>
                 <w:lang w:val="en-US"/>
               </w:rPr>
-              <w:t>(NONCE_CLIENT NONCE_SERVER)</w:t>
+              <w:t>(</w:t>
+            </w:r>
+            <w:proofErr w:type="gramEnd"/>
+            <w:r>
+              <w:rPr>
+                <w:lang w:val="en-US"/>
+              </w:rPr>
+              <w:t>NONCE_CLIENT NONCE_SERVER)</w:t>
             </w:r>
           </w:p>
         </w:tc>
@@ -12112,7 +12235,14 @@
               <w:rPr>
                 <w:lang w:val="en-US"/>
               </w:rPr>
-              <w:t>32 B</w:t>
+              <w:t xml:space="preserve">32 </w:t>
+            </w:r>
+            <w:proofErr w:type="gramStart"/>
+            <w:r>
+              <w:rPr>
+                <w:lang w:val="en-US"/>
+              </w:rPr>
+              <w:t>B</w:t>
             </w:r>
             <w:r>
               <w:rPr>
@@ -12127,6 +12257,7 @@
               </w:rPr>
               <w:t>plaintext</w:t>
             </w:r>
+            <w:proofErr w:type="gramEnd"/>
           </w:p>
         </w:tc>
       </w:tr>
@@ -12199,6 +12330,7 @@
               </w:rPr>
             </w:pPr>
             <w:proofErr w:type="spellStart"/>
+            <w:proofErr w:type="gramStart"/>
             <w:r>
               <w:rPr>
                 <w:lang w:val="en-US"/>
@@ -12217,7 +12349,14 @@
               <w:rPr>
                 <w:lang w:val="en-US"/>
               </w:rPr>
-              <w:t>(NONCE_SERVER)</w:t>
+              <w:t>(</w:t>
+            </w:r>
+            <w:proofErr w:type="gramEnd"/>
+            <w:r>
+              <w:rPr>
+                <w:lang w:val="en-US"/>
+              </w:rPr>
+              <w:t>NONCE_SERVER)</w:t>
             </w:r>
           </w:p>
         </w:tc>
@@ -12382,7 +12521,21 @@
           <w:lang w:val="en-US"/>
         </w:rPr>
         <w:tab/>
-        <w:t>When the user decides to disconnect from the server, it first tell the server to close the socket on the thread that communicates with it. To make this disconnection not vulnerable to replay attacks, the client ciphers the session key</w:t>
+        <w:t xml:space="preserve">When the user decides to disconnect from the server, it first </w:t>
+      </w:r>
+      <w:proofErr w:type="gramStart"/>
+      <w:r>
+        <w:rPr>
+          <w:lang w:val="en-US"/>
+        </w:rPr>
+        <w:t>tell</w:t>
+      </w:r>
+      <w:proofErr w:type="gramEnd"/>
+      <w:r>
+        <w:rPr>
+          <w:lang w:val="en-US"/>
+        </w:rPr>
+        <w:t xml:space="preserve"> the server to close the socket on the thread that communicates with it. To make this disconnection not vulnerable to replay attacks, the client ciphers the session key</w:t>
       </w:r>
       <w:r>
         <w:rPr>
@@ -12611,7 +12764,14 @@
               <w:rPr>
                 <w:lang w:val="en-US"/>
               </w:rPr>
-              <w:t>16 B</w:t>
+              <w:t xml:space="preserve">16 </w:t>
+            </w:r>
+            <w:proofErr w:type="gramStart"/>
+            <w:r>
+              <w:rPr>
+                <w:lang w:val="en-US"/>
+              </w:rPr>
+              <w:t>B</w:t>
             </w:r>
             <w:r>
               <w:rPr>
@@ -12626,6 +12786,7 @@
               </w:rPr>
               <w:t>plaintext</w:t>
             </w:r>
+            <w:proofErr w:type="gramEnd"/>
           </w:p>
         </w:tc>
       </w:tr>
@@ -12698,6 +12859,7 @@
               </w:rPr>
             </w:pPr>
             <w:proofErr w:type="spellStart"/>
+            <w:proofErr w:type="gramStart"/>
             <w:r>
               <w:rPr>
                 <w:lang w:val="en-US"/>
@@ -12716,7 +12878,14 @@
               <w:rPr>
                 <w:lang w:val="en-US"/>
               </w:rPr>
-              <w:t>(Kas)</w:t>
+              <w:t>(</w:t>
+            </w:r>
+            <w:proofErr w:type="gramEnd"/>
+            <w:r>
+              <w:rPr>
+                <w:lang w:val="en-US"/>
+              </w:rPr>
+              <w:t>Kas)</w:t>
             </w:r>
           </w:p>
         </w:tc>
@@ -13629,7 +13798,14 @@
               <w:rPr>
                 <w:lang w:val="en-US"/>
               </w:rPr>
-              <w:t>16 + 16 + 32 + 32 B = 96 B</w:t>
+              <w:t xml:space="preserve">16 + 16 + 32 + 32 B = 96 </w:t>
+            </w:r>
+            <w:proofErr w:type="gramStart"/>
+            <w:r>
+              <w:rPr>
+                <w:lang w:val="en-US"/>
+              </w:rPr>
+              <w:t>B</w:t>
             </w:r>
             <w:r>
               <w:rPr>
@@ -13644,6 +13820,7 @@
               </w:rPr>
               <w:t>plaintext</w:t>
             </w:r>
+            <w:proofErr w:type="gramEnd"/>
           </w:p>
         </w:tc>
       </w:tr>
@@ -13733,61 +13910,28 @@
                 <w:vertAlign w:val="subscript"/>
                 <w:lang w:val="en-US"/>
               </w:rPr>
-              <w:t>K_OPPONENT</w:t>
-            </w:r>
-            <w:r>
-              <w:rPr>
-                <w:lang w:val="en-US"/>
-              </w:rPr>
-              <w:t>(ID_</w:t>
-            </w:r>
-            <w:r>
-              <w:rPr>
-                <w:lang w:val="en-US"/>
-              </w:rPr>
-              <w:t>LOCAL,</w:t>
-            </w:r>
-            <w:r>
-              <w:rPr>
-                <w:lang w:val="en-US"/>
-              </w:rPr>
-              <w:t xml:space="preserve"> ID_</w:t>
-            </w:r>
-            <w:r>
-              <w:rPr>
-                <w:lang w:val="en-US"/>
-              </w:rPr>
-              <w:t>OPPONENT,</w:t>
-            </w:r>
-            <w:r>
-              <w:rPr>
-                <w:lang w:val="en-US"/>
-              </w:rPr>
-              <w:t xml:space="preserve"> NONCE</w:t>
-            </w:r>
-            <w:r>
-              <w:rPr>
-                <w:lang w:val="en-US"/>
-              </w:rPr>
-              <w:t xml:space="preserve">_CLIENT, </w:t>
-            </w:r>
-            <w:r>
-              <w:rPr>
-                <w:lang w:val="en-US"/>
-              </w:rPr>
-              <w:t>CHALLENGE</w:t>
-            </w:r>
-            <w:r>
-              <w:rPr>
-                <w:lang w:val="en-US"/>
-              </w:rPr>
-              <w:t>_OPPONENT</w:t>
-            </w:r>
-            <w:r>
-              <w:rPr>
-                <w:lang w:val="en-US"/>
-              </w:rPr>
-              <w:t>)</w:t>
+              <w:t>K_</w:t>
+            </w:r>
+            <w:proofErr w:type="gramStart"/>
+            <w:r>
+              <w:rPr>
+                <w:vertAlign w:val="subscript"/>
+                <w:lang w:val="en-US"/>
+              </w:rPr>
+              <w:t>OPPONENT</w:t>
+            </w:r>
+            <w:r>
+              <w:rPr>
+                <w:lang w:val="en-US"/>
+              </w:rPr>
+              <w:t>(</w:t>
+            </w:r>
+            <w:proofErr w:type="gramEnd"/>
+            <w:r>
+              <w:rPr>
+                <w:lang w:val="en-US"/>
+              </w:rPr>
+              <w:t>ID_LOCAL, ID_OPPONENT, NONCE_CLIENT, CHALLENGE_OPPONENT)</w:t>
             </w:r>
           </w:p>
         </w:tc>
@@ -14010,7 +14154,14 @@
               <w:rPr>
                 <w:lang w:val="en-US"/>
               </w:rPr>
-              <w:t xml:space="preserve"> B</w:t>
+              <w:t xml:space="preserve"> </w:t>
+            </w:r>
+            <w:proofErr w:type="gramStart"/>
+            <w:r>
+              <w:rPr>
+                <w:lang w:val="en-US"/>
+              </w:rPr>
+              <w:t>B</w:t>
             </w:r>
             <w:r>
               <w:rPr>
@@ -14025,6 +14176,7 @@
               </w:rPr>
               <w:t>plaintext</w:t>
             </w:r>
+            <w:proofErr w:type="gramEnd"/>
           </w:p>
         </w:tc>
       </w:tr>
@@ -14107,27 +14259,28 @@
                 <w:vertAlign w:val="subscript"/>
                 <w:lang w:val="en-US"/>
               </w:rPr>
-              <w:t>PUBK</w:t>
-            </w:r>
+              <w:t>PUBK_</w:t>
+            </w:r>
+            <w:proofErr w:type="gramStart"/>
             <w:r>
               <w:rPr>
                 <w:vertAlign w:val="subscript"/>
                 <w:lang w:val="en-US"/>
               </w:rPr>
-              <w:t>_</w:t>
-            </w:r>
-            <w:r>
-              <w:rPr>
-                <w:vertAlign w:val="subscript"/>
-                <w:lang w:val="en-US"/>
-              </w:rPr>
               <w:t>OPPONENT</w:t>
             </w:r>
             <w:r>
               <w:rPr>
                 <w:lang w:val="en-US"/>
               </w:rPr>
-              <w:t>(ID_</w:t>
+              <w:t>(</w:t>
+            </w:r>
+            <w:proofErr w:type="gramEnd"/>
+            <w:r>
+              <w:rPr>
+                <w:lang w:val="en-US"/>
+              </w:rPr>
+              <w:t>ID_</w:t>
             </w:r>
             <w:r>
               <w:rPr>
@@ -14139,13 +14292,7 @@
               <w:rPr>
                 <w:lang w:val="en-US"/>
               </w:rPr>
-              <w:t>,</w:t>
-            </w:r>
-            <w:r>
-              <w:rPr>
-                <w:lang w:val="en-US"/>
-              </w:rPr>
-              <w:t xml:space="preserve"> ID_</w:t>
+              <w:t>, ID_</w:t>
             </w:r>
             <w:r>
               <w:rPr>
@@ -14157,19 +14304,7 @@
               <w:rPr>
                 <w:lang w:val="en-US"/>
               </w:rPr>
-              <w:t>,</w:t>
-            </w:r>
-            <w:r>
-              <w:rPr>
-                <w:lang w:val="en-US"/>
-              </w:rPr>
-              <w:t xml:space="preserve"> CHALLENGE</w:t>
-            </w:r>
-            <w:r>
-              <w:rPr>
-                <w:lang w:val="en-US"/>
-              </w:rPr>
-              <w:t>_</w:t>
+              <w:t>, CHALLENGE_</w:t>
             </w:r>
             <w:r>
               <w:rPr>
@@ -14181,19 +14316,7 @@
               <w:rPr>
                 <w:lang w:val="en-US"/>
               </w:rPr>
-              <w:t>,</w:t>
-            </w:r>
-            <w:r>
-              <w:rPr>
-                <w:lang w:val="en-US"/>
-              </w:rPr>
-              <w:t xml:space="preserve"> CHALLENGE</w:t>
-            </w:r>
-            <w:r>
-              <w:rPr>
-                <w:lang w:val="en-US"/>
-              </w:rPr>
-              <w:t>_</w:t>
+              <w:t>, CHALLENGE_</w:t>
             </w:r>
             <w:r>
               <w:rPr>
@@ -14205,13 +14328,7 @@
               <w:rPr>
                 <w:lang w:val="en-US"/>
               </w:rPr>
-              <w:t>,</w:t>
-            </w:r>
-            <w:r>
-              <w:rPr>
-                <w:lang w:val="en-US"/>
-              </w:rPr>
-              <w:t xml:space="preserve"> K</w:t>
+              <w:t>, K</w:t>
             </w:r>
             <w:r>
               <w:rPr>
@@ -14509,7 +14626,14 @@
               <w:rPr>
                 <w:lang w:val="en-US"/>
               </w:rPr>
-              <w:t xml:space="preserve"> = 64 B</w:t>
+              <w:t xml:space="preserve"> = 64 </w:t>
+            </w:r>
+            <w:proofErr w:type="gramStart"/>
+            <w:r>
+              <w:rPr>
+                <w:lang w:val="en-US"/>
+              </w:rPr>
+              <w:t>B</w:t>
             </w:r>
             <w:r>
               <w:rPr>
@@ -14524,6 +14648,7 @@
               </w:rPr>
               <w:t>plaintext</w:t>
             </w:r>
+            <w:proofErr w:type="gramEnd"/>
           </w:p>
         </w:tc>
       </w:tr>
@@ -14595,6 +14720,7 @@
                 <w:lang w:val="en-US"/>
               </w:rPr>
             </w:pPr>
+            <w:proofErr w:type="gramStart"/>
             <w:r>
               <w:rPr>
                 <w:lang w:val="en-US"/>
@@ -14619,7 +14745,14 @@
               <w:rPr>
                 <w:lang w:val="en-US"/>
               </w:rPr>
-              <w:t>(ID_</w:t>
+              <w:t>(</w:t>
+            </w:r>
+            <w:proofErr w:type="gramEnd"/>
+            <w:r>
+              <w:rPr>
+                <w:lang w:val="en-US"/>
+              </w:rPr>
+              <w:t>ID_</w:t>
             </w:r>
             <w:r>
               <w:rPr>
@@ -14631,13 +14764,7 @@
               <w:rPr>
                 <w:lang w:val="en-US"/>
               </w:rPr>
-              <w:t>,</w:t>
-            </w:r>
-            <w:r>
-              <w:rPr>
-                <w:lang w:val="en-US"/>
-              </w:rPr>
-              <w:t xml:space="preserve"> ID_</w:t>
+              <w:t>, ID_</w:t>
             </w:r>
             <w:r>
               <w:rPr>
@@ -14649,19 +14776,7 @@
               <w:rPr>
                 <w:lang w:val="en-US"/>
               </w:rPr>
-              <w:t>,</w:t>
-            </w:r>
-            <w:r>
-              <w:rPr>
-                <w:lang w:val="en-US"/>
-              </w:rPr>
-              <w:t xml:space="preserve"> CHALLENGE</w:t>
-            </w:r>
-            <w:r>
-              <w:rPr>
-                <w:lang w:val="en-US"/>
-              </w:rPr>
-              <w:t>_</w:t>
+              <w:t>, CHALLENGE_</w:t>
             </w:r>
             <w:r>
               <w:rPr>
@@ -14848,7 +14963,21 @@
           <w:lang w:val="en-US"/>
         </w:rPr>
         <w:tab/>
-        <w:t>The core of the game is represented by the MOVE message, containing the column on which a checker must be inserted, and a counter on 4 bytes to prevent the replay of the moves, and encryption to prevent any manipulations. Note that the counter can count up to 2</w:t>
+        <w:t xml:space="preserve">The core of the game is represented by the MOVE message, containing the column on which a checker must be inserted, and a counter on 4 bytes to prevent the replay of the moves, and encryption to prevent any manipulations. Note that the counter can </w:t>
+      </w:r>
+      <w:proofErr w:type="gramStart"/>
+      <w:r>
+        <w:rPr>
+          <w:lang w:val="en-US"/>
+        </w:rPr>
+        <w:t>count up</w:t>
+      </w:r>
+      <w:proofErr w:type="gramEnd"/>
+      <w:r>
+        <w:rPr>
+          <w:lang w:val="en-US"/>
+        </w:rPr>
+        <w:t xml:space="preserve"> to 2</w:t>
       </w:r>
       <w:r>
         <w:rPr>
@@ -14917,7 +15046,21 @@
           <w:lang w:val="en-US"/>
         </w:rPr>
         <w:tab/>
-        <w:t xml:space="preserve">The opponent receives the message, inserts the pawn of the adversary in the corresponding column of its own game grid, and then checks for an opponent’s win. If the opponent wins, a “you lose” message appears on screen, and the player exits from the current game. Otherwise, the parts are changed, and the opponent is allowed to insert another checker, </w:t>
+        <w:t xml:space="preserve">The opponent receives the message, inserts the pawn of the adversary in the corresponding column of its own game grid, and then checks for an opponent’s win. If the opponent wins, a “you lose” message appears on screen, and the player exits from the current game. Otherwise, the parts are changed, and the opponent </w:t>
+      </w:r>
+      <w:proofErr w:type="gramStart"/>
+      <w:r>
+        <w:rPr>
+          <w:lang w:val="en-US"/>
+        </w:rPr>
+        <w:t>is allowed to</w:t>
+      </w:r>
+      <w:proofErr w:type="gramEnd"/>
+      <w:r>
+        <w:rPr>
+          <w:lang w:val="en-US"/>
+        </w:rPr>
+        <w:t xml:space="preserve"> insert another checker, </w:t>
       </w:r>
       <w:r>
         <w:rPr>
@@ -15103,35 +15246,37 @@
             </w:pPr>
             <w:r>
               <w:rPr>
-                <w:highlight w:val="red"/>
                 <w:lang w:val="en-US"/>
               </w:rPr>
               <w:t xml:space="preserve">(16 + 16 </w:t>
             </w:r>
             <w:r>
               <w:rPr>
-                <w:highlight w:val="red"/>
                 <w:lang w:val="en-US"/>
               </w:rPr>
               <w:t xml:space="preserve">+ </w:t>
             </w:r>
             <w:r>
               <w:rPr>
-                <w:highlight w:val="red"/>
                 <w:lang w:val="en-US"/>
               </w:rPr>
               <w:t>4 + 1</w:t>
             </w:r>
             <w:r>
               <w:rPr>
-                <w:highlight w:val="red"/>
-                <w:lang w:val="en-US"/>
-              </w:rPr>
-              <w:t xml:space="preserve"> B</w:t>
-            </w:r>
-            <w:r>
-              <w:rPr>
-                <w:highlight w:val="red"/>
+                <w:lang w:val="en-US"/>
+              </w:rPr>
+              <w:t xml:space="preserve"> </w:t>
+            </w:r>
+            <w:proofErr w:type="gramStart"/>
+            <w:r>
+              <w:rPr>
+                <w:lang w:val="en-US"/>
+              </w:rPr>
+              <w:t>B</w:t>
+            </w:r>
+            <w:r>
+              <w:rPr>
                 <w:lang w:val="en-US"/>
               </w:rPr>
               <w:t>)</w:t>
@@ -15141,15 +15286,9 @@
                 <w:vertAlign w:val="subscript"/>
                 <w:lang w:val="en-US"/>
               </w:rPr>
-              <w:t>plaintex</w:t>
-            </w:r>
-            <w:r>
-              <w:rPr>
-                <w:vertAlign w:val="subscript"/>
-                <w:lang w:val="en-US"/>
-              </w:rPr>
-              <w:t>t</w:t>
-            </w:r>
+              <w:t>plaintext</w:t>
+            </w:r>
+            <w:proofErr w:type="gramEnd"/>
           </w:p>
         </w:tc>
       </w:tr>
@@ -15221,6 +15360,7 @@
                 <w:lang w:val="en-US"/>
               </w:rPr>
             </w:pPr>
+            <w:proofErr w:type="gramStart"/>
             <w:r>
               <w:rPr>
                 <w:lang w:val="en-US"/>
@@ -15232,44 +15372,20 @@
                 <w:vertAlign w:val="subscript"/>
                 <w:lang w:val="en-US"/>
               </w:rPr>
-              <w:t>KA</w:t>
-            </w:r>
-            <w:r>
-              <w:rPr>
-                <w:vertAlign w:val="subscript"/>
-                <w:lang w:val="en-US"/>
-              </w:rPr>
-              <w:t>B</w:t>
-            </w:r>
-            <w:r>
-              <w:rPr>
-                <w:lang w:val="en-US"/>
-              </w:rPr>
-              <w:t>(ID_</w:t>
-            </w:r>
-            <w:r>
-              <w:rPr>
-                <w:lang w:val="en-US"/>
-              </w:rPr>
-              <w:t>LOCAL,</w:t>
-            </w:r>
-            <w:r>
-              <w:rPr>
-                <w:lang w:val="en-US"/>
-              </w:rPr>
-              <w:t xml:space="preserve"> ID_</w:t>
-            </w:r>
-            <w:r>
-              <w:rPr>
-                <w:lang w:val="en-US"/>
-              </w:rPr>
-              <w:t>OPPONENT, COUNT, COLUMN</w:t>
-            </w:r>
-            <w:r>
-              <w:rPr>
-                <w:lang w:val="en-US"/>
-              </w:rPr>
-              <w:t>)</w:t>
+              <w:t>KAB</w:t>
+            </w:r>
+            <w:r>
+              <w:rPr>
+                <w:lang w:val="en-US"/>
+              </w:rPr>
+              <w:t>(</w:t>
+            </w:r>
+            <w:proofErr w:type="gramEnd"/>
+            <w:r>
+              <w:rPr>
+                <w:lang w:val="en-US"/>
+              </w:rPr>
+              <w:t>ID_LOCAL, ID_OPPONENT, COUNT, COLUMN)</w:t>
             </w:r>
           </w:p>
         </w:tc>
@@ -15352,7 +15468,15 @@
               <w:rPr>
                 <w:lang w:val="en-US"/>
               </w:rPr>
-              <w:t>Counter of the current move and column in which the checker was inserted</w:t>
+              <w:t>Counter of the current</w:t>
+            </w:r>
+            <w:bookmarkStart w:id="19" w:name="_GoBack"/>
+            <w:bookmarkEnd w:id="19"/>
+            <w:r>
+              <w:rPr>
+                <w:lang w:val="en-US"/>
+              </w:rPr>
+              <w:t xml:space="preserve"> move and column in which the checker was inserted</w:t>
             </w:r>
           </w:p>
         </w:tc>
@@ -15365,7 +15489,7 @@
           <w:lang w:val="en-US"/>
         </w:rPr>
       </w:pPr>
-      <w:bookmarkStart w:id="19" w:name="_Toc44406162"/>
+      <w:bookmarkStart w:id="20" w:name="_Toc44406162"/>
       <w:r>
         <w:rPr>
           <w:lang w:val="en-US"/>
@@ -15379,7 +15503,7 @@
         </w:rPr>
         <w:t xml:space="preserve"> of client-server authentication</w:t>
       </w:r>
-      <w:bookmarkEnd w:id="19"/>
+      <w:bookmarkEnd w:id="20"/>
     </w:p>
     <w:p>
       <w:pPr>
@@ -15388,14 +15512,14 @@
           <w:lang w:val="en-US"/>
         </w:rPr>
       </w:pPr>
-      <w:bookmarkStart w:id="20" w:name="_Toc44406163"/>
+      <w:bookmarkStart w:id="21" w:name="_Toc44406163"/>
       <w:r>
         <w:rPr>
           <w:lang w:val="en-US"/>
         </w:rPr>
         <w:t>Real protocol</w:t>
       </w:r>
-      <w:bookmarkEnd w:id="20"/>
+      <w:bookmarkEnd w:id="21"/>
     </w:p>
     <w:p>
       <w:pPr>
@@ -15508,14 +15632,14 @@
           <w:lang w:val="en-US"/>
         </w:rPr>
       </w:pPr>
-      <w:bookmarkStart w:id="21" w:name="_Toc44406164"/>
+      <w:bookmarkStart w:id="22" w:name="_Toc44406164"/>
       <w:r>
         <w:rPr>
           <w:lang w:val="en-US"/>
         </w:rPr>
         <w:t>Assumptions</w:t>
       </w:r>
-      <w:bookmarkEnd w:id="21"/>
+      <w:bookmarkEnd w:id="22"/>
     </w:p>
     <w:tbl>
       <w:tblPr>
@@ -16382,14 +16506,14 @@
           <w:lang w:val="en-US"/>
         </w:rPr>
       </w:pPr>
-      <w:bookmarkStart w:id="22" w:name="_Toc44406165"/>
+      <w:bookmarkStart w:id="23" w:name="_Toc44406165"/>
       <w:r>
         <w:rPr>
           <w:lang w:val="en-US"/>
         </w:rPr>
         <w:t>Objectives</w:t>
       </w:r>
-      <w:bookmarkEnd w:id="22"/>
+      <w:bookmarkEnd w:id="23"/>
     </w:p>
     <w:p>
       <w:pPr>
@@ -16713,7 +16837,7 @@
           <w:lang w:val="en-US"/>
         </w:rPr>
       </w:pPr>
-      <w:bookmarkStart w:id="23" w:name="_Toc44406166"/>
+      <w:bookmarkStart w:id="24" w:name="_Toc44406166"/>
       <w:r>
         <w:rPr>
           <w:sz w:val="24"/>
@@ -16722,7 +16846,7 @@
         </w:rPr>
         <w:t>Idealized protocol</w:t>
       </w:r>
-      <w:bookmarkEnd w:id="23"/>
+      <w:bookmarkEnd w:id="24"/>
     </w:p>
     <w:p>
       <w:pPr>
@@ -17119,14 +17243,14 @@
           <w:lang w:val="en-US"/>
         </w:rPr>
       </w:pPr>
-      <w:bookmarkStart w:id="24" w:name="_Toc44406167"/>
+      <w:bookmarkStart w:id="25" w:name="_Toc44406167"/>
       <w:r>
         <w:rPr>
           <w:lang w:val="en-US"/>
         </w:rPr>
         <w:t>Proof</w:t>
       </w:r>
-      <w:bookmarkEnd w:id="24"/>
+      <w:bookmarkEnd w:id="25"/>
     </w:p>
     <w:p>
       <w:pPr>
@@ -17135,14 +17259,14 @@
           <w:lang w:val="en-US"/>
         </w:rPr>
       </w:pPr>
-      <w:bookmarkStart w:id="25" w:name="_Toc44406168"/>
+      <w:bookmarkStart w:id="26" w:name="_Toc44406168"/>
       <w:r>
         <w:rPr>
           <w:lang w:val="en-US"/>
         </w:rPr>
         <w:t>M2:</w:t>
       </w:r>
-      <w:bookmarkEnd w:id="25"/>
+      <w:bookmarkEnd w:id="26"/>
     </w:p>
     <w:p>
       <w:pPr>
@@ -17569,7 +17693,7 @@
           <w:lang w:val="en-US"/>
         </w:rPr>
       </w:pPr>
-      <w:bookmarkStart w:id="26" w:name="_Toc44406169"/>
+      <w:bookmarkStart w:id="27" w:name="_Toc44406169"/>
       <w:r>
         <w:rPr>
           <w:rFonts w:eastAsiaTheme="minorEastAsia"/>
@@ -17577,7 +17701,7 @@
         </w:rPr>
         <w:t>M3:</w:t>
       </w:r>
-      <w:bookmarkEnd w:id="26"/>
+      <w:bookmarkEnd w:id="27"/>
     </w:p>
     <w:p>
       <w:pPr>
@@ -18794,7 +18918,7 @@
           <w:lang w:val="en-US"/>
         </w:rPr>
       </w:pPr>
-      <w:bookmarkStart w:id="27" w:name="_Toc44406170"/>
+      <w:bookmarkStart w:id="28" w:name="_Toc44406170"/>
       <w:r>
         <w:rPr>
           <w:rFonts w:eastAsiaTheme="minorEastAsia"/>
@@ -18802,7 +18926,7 @@
         </w:rPr>
         <w:t>M4:</w:t>
       </w:r>
-      <w:bookmarkEnd w:id="27"/>
+      <w:bookmarkEnd w:id="28"/>
     </w:p>
     <w:p>
       <w:pPr>
@@ -19802,7 +19926,7 @@
           <w:lang w:val="en-US"/>
         </w:rPr>
       </w:pPr>
-      <w:bookmarkStart w:id="28" w:name="_Toc44406171"/>
+      <w:bookmarkStart w:id="29" w:name="_Toc44406171"/>
       <w:r>
         <w:rPr>
           <w:lang w:val="en-US"/>
@@ -19810,7 +19934,7 @@
         <w:lastRenderedPageBreak/>
         <w:t>BAN logic proof of P2P authentication</w:t>
       </w:r>
-      <w:bookmarkEnd w:id="28"/>
+      <w:bookmarkEnd w:id="29"/>
     </w:p>
     <w:p>
       <w:pPr>
@@ -19819,14 +19943,14 @@
           <w:lang w:val="en-US"/>
         </w:rPr>
       </w:pPr>
-      <w:bookmarkStart w:id="29" w:name="_Toc44406172"/>
+      <w:bookmarkStart w:id="30" w:name="_Toc44406172"/>
       <w:r>
         <w:rPr>
           <w:lang w:val="en-US"/>
         </w:rPr>
         <w:t>Real protocol</w:t>
       </w:r>
-      <w:bookmarkEnd w:id="29"/>
+      <w:bookmarkEnd w:id="30"/>
     </w:p>
     <w:p>
       <w:pPr>
@@ -19939,14 +20063,14 @@
           <w:lang w:val="en-US"/>
         </w:rPr>
       </w:pPr>
-      <w:bookmarkStart w:id="30" w:name="_Toc44406173"/>
+      <w:bookmarkStart w:id="31" w:name="_Toc44406173"/>
       <w:r>
         <w:rPr>
           <w:lang w:val="en-US"/>
         </w:rPr>
         <w:t>Assumptions</w:t>
       </w:r>
-      <w:bookmarkEnd w:id="30"/>
+      <w:bookmarkEnd w:id="31"/>
     </w:p>
     <w:tbl>
       <w:tblPr>
@@ -20888,14 +21012,14 @@
           <w:lang w:val="en-US"/>
         </w:rPr>
       </w:pPr>
-      <w:bookmarkStart w:id="31" w:name="_Toc44406174"/>
+      <w:bookmarkStart w:id="32" w:name="_Toc44406174"/>
       <w:r>
         <w:rPr>
           <w:lang w:val="en-US"/>
         </w:rPr>
         <w:t>Objectives</w:t>
       </w:r>
-      <w:bookmarkEnd w:id="31"/>
+      <w:bookmarkEnd w:id="32"/>
     </w:p>
     <w:p>
       <w:pPr>
@@ -21243,7 +21367,7 @@
           <w:lang w:val="en-US"/>
         </w:rPr>
       </w:pPr>
-      <w:bookmarkStart w:id="32" w:name="_Toc44406175"/>
+      <w:bookmarkStart w:id="33" w:name="_Toc44406175"/>
       <w:r>
         <w:rPr>
           <w:sz w:val="24"/>
@@ -21253,7 +21377,7 @@
         <w:lastRenderedPageBreak/>
         <w:t>Idealized protocol</w:t>
       </w:r>
-      <w:bookmarkEnd w:id="32"/>
+      <w:bookmarkEnd w:id="33"/>
     </w:p>
     <w:p>
       <w:pPr>
@@ -21649,14 +21773,14 @@
           <w:lang w:val="en-US"/>
         </w:rPr>
       </w:pPr>
-      <w:bookmarkStart w:id="33" w:name="_Toc44406176"/>
+      <w:bookmarkStart w:id="34" w:name="_Toc44406176"/>
       <w:r>
         <w:rPr>
           <w:lang w:val="en-US"/>
         </w:rPr>
         <w:t>Proof</w:t>
       </w:r>
-      <w:bookmarkEnd w:id="33"/>
+      <w:bookmarkEnd w:id="34"/>
     </w:p>
     <w:p>
       <w:pPr>
@@ -21665,14 +21789,14 @@
           <w:lang w:val="en-US"/>
         </w:rPr>
       </w:pPr>
-      <w:bookmarkStart w:id="34" w:name="_Toc44406177"/>
+      <w:bookmarkStart w:id="35" w:name="_Toc44406177"/>
       <w:r>
         <w:rPr>
           <w:lang w:val="en-US"/>
         </w:rPr>
         <w:t>M2:</w:t>
       </w:r>
-      <w:bookmarkEnd w:id="34"/>
+      <w:bookmarkEnd w:id="35"/>
     </w:p>
     <w:p>
       <w:pPr>
@@ -22099,7 +22223,7 @@
           <w:lang w:val="en-US"/>
         </w:rPr>
       </w:pPr>
-      <w:bookmarkStart w:id="35" w:name="_Toc44406178"/>
+      <w:bookmarkStart w:id="36" w:name="_Toc44406178"/>
       <w:r>
         <w:rPr>
           <w:rFonts w:eastAsiaTheme="minorEastAsia"/>
@@ -22107,7 +22231,7 @@
         </w:rPr>
         <w:t>M3:</w:t>
       </w:r>
-      <w:bookmarkEnd w:id="35"/>
+      <w:bookmarkEnd w:id="36"/>
     </w:p>
     <w:p>
       <w:pPr>
@@ -23324,7 +23448,7 @@
           <w:lang w:val="en-US"/>
         </w:rPr>
       </w:pPr>
-      <w:bookmarkStart w:id="36" w:name="_Toc44406179"/>
+      <w:bookmarkStart w:id="37" w:name="_Toc44406179"/>
       <w:r>
         <w:rPr>
           <w:rFonts w:eastAsiaTheme="minorEastAsia"/>
@@ -23333,7 +23457,7 @@
         <w:lastRenderedPageBreak/>
         <w:t>M4:</w:t>
       </w:r>
-      <w:bookmarkEnd w:id="36"/>
+      <w:bookmarkEnd w:id="37"/>
     </w:p>
     <w:p>
       <w:pPr>
@@ -24326,7 +24450,7 @@
 </file>
 
 <file path=word/styles.xml><?xml version="1.0" encoding="utf-8"?>
-<w:styles xmlns:mc="http://schemas.openxmlformats.org/markup-compatibility/2006" xmlns:r="http://schemas.openxmlformats.org/officeDocument/2006/relationships" xmlns:w="http://schemas.openxmlformats.org/wordprocessingml/2006/main" xmlns:w14="http://schemas.microsoft.com/office/word/2010/wordml" xmlns:w15="http://schemas.microsoft.com/office/word/2012/wordml" xmlns:w16cex="http://schemas.microsoft.com/office/word/2018/wordml/cex" xmlns:w16cid="http://schemas.microsoft.com/office/word/2016/wordml/cid" xmlns:w16="http://schemas.microsoft.com/office/word/2018/wordml" xmlns:w16se="http://schemas.microsoft.com/office/word/2015/wordml/symex" mc:Ignorable="w14 w15 w16se w16cid w16 w16cex">
+<w:styles xmlns:mc="http://schemas.openxmlformats.org/markup-compatibility/2006" xmlns:r="http://schemas.openxmlformats.org/officeDocument/2006/relationships" xmlns:w="http://schemas.openxmlformats.org/wordprocessingml/2006/main" xmlns:w14="http://schemas.microsoft.com/office/word/2010/wordml" xmlns:w15="http://schemas.microsoft.com/office/word/2012/wordml" xmlns:w16cid="http://schemas.microsoft.com/office/word/2016/wordml/cid" xmlns:w16se="http://schemas.microsoft.com/office/word/2015/wordml/symex" mc:Ignorable="w14 w15 w16se w16cid">
   <w:docDefaults>
     <w:rPrDefault>
       <w:rPr>
@@ -24448,6 +24572,7 @@
     <w:lsdException w:name="HTML Sample" w:semiHidden="1" w:unhideWhenUsed="1"/>
     <w:lsdException w:name="HTML Typewriter" w:semiHidden="1" w:unhideWhenUsed="1"/>
     <w:lsdException w:name="HTML Variable" w:semiHidden="1" w:unhideWhenUsed="1"/>
+    <w:lsdException w:name="Normal Table" w:semiHidden="1" w:unhideWhenUsed="1"/>
     <w:lsdException w:name="annotation subject" w:semiHidden="1" w:unhideWhenUsed="1"/>
     <w:lsdException w:name="No List" w:semiHidden="1" w:unhideWhenUsed="1"/>
     <w:lsdException w:name="Outline List 1" w:semiHidden="1" w:unhideWhenUsed="1"/>
@@ -24490,8 +24615,11 @@
     <w:lsdException w:name="Table Contemporary" w:semiHidden="1" w:unhideWhenUsed="1"/>
     <w:lsdException w:name="Table Elegant" w:semiHidden="1" w:unhideWhenUsed="1"/>
     <w:lsdException w:name="Table Professional" w:semiHidden="1" w:unhideWhenUsed="1"/>
+    <w:lsdException w:name="Table Subtle 1" w:semiHidden="1" w:unhideWhenUsed="1"/>
     <w:lsdException w:name="Table Subtle 2" w:semiHidden="1" w:unhideWhenUsed="1"/>
     <w:lsdException w:name="Table Web 1" w:semiHidden="1" w:unhideWhenUsed="1"/>
+    <w:lsdException w:name="Table Web 2" w:semiHidden="1" w:unhideWhenUsed="1"/>
+    <w:lsdException w:name="Table Web 3" w:semiHidden="1" w:unhideWhenUsed="1"/>
     <w:lsdException w:name="Balloon Text" w:semiHidden="1" w:unhideWhenUsed="1"/>
     <w:lsdException w:name="Table Grid" w:uiPriority="39"/>
     <w:lsdException w:name="Table Theme" w:semiHidden="1" w:unhideWhenUsed="1"/>
@@ -25485,7 +25613,7 @@
 </file>
 
 <file path=customXml/itemProps2.xml><?xml version="1.0" encoding="utf-8"?>
-<ds:datastoreItem xmlns:ds="http://schemas.openxmlformats.org/officeDocument/2006/customXml" ds:itemID="{6981D85E-9A21-40DB-9045-FF344B12A77D}">
+<ds:datastoreItem xmlns:ds="http://schemas.openxmlformats.org/officeDocument/2006/customXml" ds:itemID="{80BA8139-7157-4F50-A41D-47FF9744C8CA}">
   <ds:schemaRefs>
     <ds:schemaRef ds:uri="http://schemas.openxmlformats.org/officeDocument/2006/bibliography"/>
   </ds:schemaRefs>

</xml_diff>